<commit_message>
Agregado medición de tiempo y throughput para práctica #1
</commit_message>
<xml_diff>
--- a/docs/Laboratorio #6 Microprocesadores.docx
+++ b/docs/Laboratorio #6 Microprocesadores.docx
@@ -41,7 +41,7 @@
                     </pic:cNvPicPr>
                   </pic:nvPicPr>
                   <pic:blipFill>
-                    <a:blip r:embed="rId4" cstate="print">
+                    <a:blip r:embed="rId5" cstate="print">
                       <a:extLst>
                         <a:ext uri="{28A0092B-C50C-407E-A947-70E740481C1C}">
                           <a14:useLocalDpi xmlns:a14="http://schemas.microsoft.com/office/drawing/2010/main" val="0"/>
@@ -474,8 +474,569 @@
         <w:t>Explicación por Práctica</w:t>
       </w:r>
     </w:p>
+    <w:p>
+      <w:pPr>
+        <w:pStyle w:val="Heading2"/>
+      </w:pPr>
+      <w:r>
+        <w:t>Práctica #1</w:t>
+      </w:r>
+    </w:p>
     <w:p/>
+    <w:p>
+      <w:pPr>
+        <w:rPr>
+          <w:b/>
+          <w:bCs/>
+        </w:rPr>
+      </w:pPr>
+      <w:r>
+        <w:rPr>
+          <w:b/>
+          <w:bCs/>
+        </w:rPr>
+        <w:t>Captura de funcionalidad del código:</w:t>
+      </w:r>
+    </w:p>
+    <w:p>
+      <w:r>
+        <w:drawing>
+          <wp:inline distT="0" distB="0" distL="0" distR="0" wp14:anchorId="6613F1FA" wp14:editId="20493471">
+            <wp:extent cx="5943600" cy="819150"/>
+            <wp:effectExtent l="0" t="0" r="0" b="0"/>
+            <wp:docPr id="1143899674" name="Picture 1" descr="A black screen with blue text&#10;&#10;AI-generated content may be incorrect."/>
+            <wp:cNvGraphicFramePr>
+              <a:graphicFrameLocks xmlns:a="http://schemas.openxmlformats.org/drawingml/2006/main" noChangeAspect="1"/>
+            </wp:cNvGraphicFramePr>
+            <a:graphic xmlns:a="http://schemas.openxmlformats.org/drawingml/2006/main">
+              <a:graphicData uri="http://schemas.openxmlformats.org/drawingml/2006/picture">
+                <pic:pic xmlns:pic="http://schemas.openxmlformats.org/drawingml/2006/picture">
+                  <pic:nvPicPr>
+                    <pic:cNvPr id="1143899674" name="Picture 1" descr="A black screen with blue text&#10;&#10;AI-generated content may be incorrect."/>
+                    <pic:cNvPicPr/>
+                  </pic:nvPicPr>
+                  <pic:blipFill>
+                    <a:blip r:embed="rId6"/>
+                    <a:stretch>
+                      <a:fillRect/>
+                    </a:stretch>
+                  </pic:blipFill>
+                  <pic:spPr>
+                    <a:xfrm>
+                      <a:off x="0" y="0"/>
+                      <a:ext cx="5943600" cy="819150"/>
+                    </a:xfrm>
+                    <a:prstGeom prst="rect">
+                      <a:avLst/>
+                    </a:prstGeom>
+                  </pic:spPr>
+                </pic:pic>
+              </a:graphicData>
+            </a:graphic>
+          </wp:inline>
+        </w:drawing>
+      </w:r>
+    </w:p>
+    <w:p>
+      <w:pPr>
+        <w:rPr>
+          <w:b/>
+          <w:bCs/>
+        </w:rPr>
+      </w:pPr>
+      <w:r>
+        <w:rPr>
+          <w:b/>
+          <w:bCs/>
+        </w:rPr>
+        <w:t>Explicación:</w:t>
+      </w:r>
+    </w:p>
+    <w:p>
+      <w:pPr>
+        <w:rPr>
+          <w:b/>
+          <w:bCs/>
+        </w:rPr>
+      </w:pPr>
+      <w:r>
+        <w:rPr>
+          <w:b/>
+          <w:bCs/>
+        </w:rPr>
+        <w:br w:type="page"/>
+      </w:r>
+    </w:p>
+    <w:p>
+      <w:pPr>
+        <w:pStyle w:val="Heading2"/>
+      </w:pPr>
+      <w:r>
+        <w:lastRenderedPageBreak/>
+        <w:t>Práctica #2</w:t>
+      </w:r>
+    </w:p>
     <w:p/>
+    <w:p>
+      <w:pPr>
+        <w:rPr>
+          <w:b/>
+          <w:bCs/>
+        </w:rPr>
+      </w:pPr>
+      <w:r>
+        <w:rPr>
+          <w:b/>
+          <w:bCs/>
+        </w:rPr>
+        <w:t>Captura de funcionalidad:</w:t>
+      </w:r>
+    </w:p>
+    <w:p>
+      <w:pPr>
+        <w:rPr>
+          <w:b/>
+          <w:bCs/>
+        </w:rPr>
+      </w:pPr>
+      <w:r>
+        <w:rPr>
+          <w:b/>
+          <w:bCs/>
+        </w:rPr>
+        <w:drawing>
+          <wp:inline distT="0" distB="0" distL="0" distR="0" wp14:anchorId="2BA483F6" wp14:editId="4FDD3F35">
+            <wp:extent cx="2695951" cy="2191056"/>
+            <wp:effectExtent l="0" t="0" r="0" b="0"/>
+            <wp:docPr id="463402449" name="Picture 1" descr="A screenshot of a computer&#10;&#10;AI-generated content may be incorrect."/>
+            <wp:cNvGraphicFramePr>
+              <a:graphicFrameLocks xmlns:a="http://schemas.openxmlformats.org/drawingml/2006/main" noChangeAspect="1"/>
+            </wp:cNvGraphicFramePr>
+            <a:graphic xmlns:a="http://schemas.openxmlformats.org/drawingml/2006/main">
+              <a:graphicData uri="http://schemas.openxmlformats.org/drawingml/2006/picture">
+                <pic:pic xmlns:pic="http://schemas.openxmlformats.org/drawingml/2006/picture">
+                  <pic:nvPicPr>
+                    <pic:cNvPr id="463402449" name="Picture 1" descr="A screenshot of a computer&#10;&#10;AI-generated content may be incorrect."/>
+                    <pic:cNvPicPr/>
+                  </pic:nvPicPr>
+                  <pic:blipFill>
+                    <a:blip r:embed="rId7"/>
+                    <a:stretch>
+                      <a:fillRect/>
+                    </a:stretch>
+                  </pic:blipFill>
+                  <pic:spPr>
+                    <a:xfrm>
+                      <a:off x="0" y="0"/>
+                      <a:ext cx="2695951" cy="2191056"/>
+                    </a:xfrm>
+                    <a:prstGeom prst="rect">
+                      <a:avLst/>
+                    </a:prstGeom>
+                  </pic:spPr>
+                </pic:pic>
+              </a:graphicData>
+            </a:graphic>
+          </wp:inline>
+        </w:drawing>
+      </w:r>
+    </w:p>
+    <w:p>
+      <w:pPr>
+        <w:rPr>
+          <w:b/>
+          <w:bCs/>
+        </w:rPr>
+      </w:pPr>
+      <w:r>
+        <w:rPr>
+          <w:b/>
+          <w:bCs/>
+        </w:rPr>
+        <w:t>Explicación:</w:t>
+      </w:r>
+    </w:p>
+    <w:p>
+      <w:r>
+        <w:br w:type="page"/>
+      </w:r>
+    </w:p>
+    <w:p>
+      <w:pPr>
+        <w:pStyle w:val="Heading2"/>
+      </w:pPr>
+      <w:r>
+        <w:lastRenderedPageBreak/>
+        <w:t>Práctica #3</w:t>
+      </w:r>
+    </w:p>
+    <w:p/>
+    <w:p>
+      <w:pPr>
+        <w:rPr>
+          <w:b/>
+          <w:bCs/>
+        </w:rPr>
+      </w:pPr>
+      <w:r>
+        <w:rPr>
+          <w:b/>
+          <w:bCs/>
+        </w:rPr>
+        <w:t>Captura de funcionalidad:</w:t>
+      </w:r>
+    </w:p>
+    <w:p>
+      <w:pPr>
+        <w:rPr>
+          <w:b/>
+          <w:bCs/>
+        </w:rPr>
+      </w:pPr>
+      <w:r>
+        <w:rPr>
+          <w:b/>
+          <w:bCs/>
+        </w:rPr>
+        <w:drawing>
+          <wp:inline distT="0" distB="0" distL="0" distR="0" wp14:anchorId="6EECB301" wp14:editId="4411CD83">
+            <wp:extent cx="5506218" cy="2295845"/>
+            <wp:effectExtent l="0" t="0" r="0" b="9525"/>
+            <wp:docPr id="1577638508" name="Picture 1" descr="A screenshot of a computer&#10;&#10;AI-generated content may be incorrect."/>
+            <wp:cNvGraphicFramePr>
+              <a:graphicFrameLocks xmlns:a="http://schemas.openxmlformats.org/drawingml/2006/main" noChangeAspect="1"/>
+            </wp:cNvGraphicFramePr>
+            <a:graphic xmlns:a="http://schemas.openxmlformats.org/drawingml/2006/main">
+              <a:graphicData uri="http://schemas.openxmlformats.org/drawingml/2006/picture">
+                <pic:pic xmlns:pic="http://schemas.openxmlformats.org/drawingml/2006/picture">
+                  <pic:nvPicPr>
+                    <pic:cNvPr id="1577638508" name="Picture 1" descr="A screenshot of a computer&#10;&#10;AI-generated content may be incorrect."/>
+                    <pic:cNvPicPr/>
+                  </pic:nvPicPr>
+                  <pic:blipFill>
+                    <a:blip r:embed="rId8"/>
+                    <a:stretch>
+                      <a:fillRect/>
+                    </a:stretch>
+                  </pic:blipFill>
+                  <pic:spPr>
+                    <a:xfrm>
+                      <a:off x="0" y="0"/>
+                      <a:ext cx="5506218" cy="2295845"/>
+                    </a:xfrm>
+                    <a:prstGeom prst="rect">
+                      <a:avLst/>
+                    </a:prstGeom>
+                  </pic:spPr>
+                </pic:pic>
+              </a:graphicData>
+            </a:graphic>
+          </wp:inline>
+        </w:drawing>
+      </w:r>
+    </w:p>
+    <w:p>
+      <w:pPr>
+        <w:rPr>
+          <w:b/>
+          <w:bCs/>
+        </w:rPr>
+      </w:pPr>
+      <w:r>
+        <w:rPr>
+          <w:b/>
+          <w:bCs/>
+        </w:rPr>
+        <w:t>Explicación:</w:t>
+      </w:r>
+    </w:p>
+    <w:p>
+      <w:pPr>
+        <w:rPr>
+          <w:b/>
+          <w:bCs/>
+        </w:rPr>
+      </w:pPr>
+    </w:p>
+    <w:p>
+      <w:pPr>
+        <w:rPr>
+          <w:b/>
+          <w:bCs/>
+        </w:rPr>
+      </w:pPr>
+      <w:r>
+        <w:rPr>
+          <w:b/>
+          <w:bCs/>
+        </w:rPr>
+        <w:br w:type="page"/>
+      </w:r>
+    </w:p>
+    <w:p>
+      <w:pPr>
+        <w:pStyle w:val="Heading2"/>
+      </w:pPr>
+      <w:r>
+        <w:lastRenderedPageBreak/>
+        <w:t>Práctica #4</w:t>
+      </w:r>
+    </w:p>
+    <w:p/>
+    <w:p>
+      <w:pPr>
+        <w:spacing w:line="360" w:lineRule="auto"/>
+        <w:rPr>
+          <w:b/>
+          <w:bCs/>
+        </w:rPr>
+      </w:pPr>
+      <w:r>
+        <w:rPr>
+          <w:b/>
+          <w:bCs/>
+        </w:rPr>
+        <w:t>Captura de demostración del deadlock: (al compilar y ejecutar el código se congela la terminal)</w:t>
+      </w:r>
+    </w:p>
+    <w:p>
+      <w:pPr>
+        <w:spacing w:line="360" w:lineRule="auto"/>
+        <w:rPr>
+          <w:b/>
+          <w:bCs/>
+        </w:rPr>
+      </w:pPr>
+      <w:r>
+        <w:rPr>
+          <w:b/>
+          <w:bCs/>
+        </w:rPr>
+        <w:drawing>
+          <wp:inline distT="0" distB="0" distL="0" distR="0" wp14:anchorId="4443ED9B" wp14:editId="6684C4AE">
+            <wp:extent cx="2876951" cy="581106"/>
+            <wp:effectExtent l="0" t="0" r="0" b="9525"/>
+            <wp:docPr id="1505293608" name="Picture 1" descr="A black background with green and white text&#10;&#10;AI-generated content may be incorrect."/>
+            <wp:cNvGraphicFramePr>
+              <a:graphicFrameLocks xmlns:a="http://schemas.openxmlformats.org/drawingml/2006/main" noChangeAspect="1"/>
+            </wp:cNvGraphicFramePr>
+            <a:graphic xmlns:a="http://schemas.openxmlformats.org/drawingml/2006/main">
+              <a:graphicData uri="http://schemas.openxmlformats.org/drawingml/2006/picture">
+                <pic:pic xmlns:pic="http://schemas.openxmlformats.org/drawingml/2006/picture">
+                  <pic:nvPicPr>
+                    <pic:cNvPr id="1505293608" name="Picture 1" descr="A black background with green and white text&#10;&#10;AI-generated content may be incorrect."/>
+                    <pic:cNvPicPr/>
+                  </pic:nvPicPr>
+                  <pic:blipFill>
+                    <a:blip r:embed="rId9"/>
+                    <a:stretch>
+                      <a:fillRect/>
+                    </a:stretch>
+                  </pic:blipFill>
+                  <pic:spPr>
+                    <a:xfrm>
+                      <a:off x="0" y="0"/>
+                      <a:ext cx="2876951" cy="581106"/>
+                    </a:xfrm>
+                    <a:prstGeom prst="rect">
+                      <a:avLst/>
+                    </a:prstGeom>
+                  </pic:spPr>
+                </pic:pic>
+              </a:graphicData>
+            </a:graphic>
+          </wp:inline>
+        </w:drawing>
+      </w:r>
+    </w:p>
+    <w:p>
+      <w:pPr>
+        <w:spacing w:line="360" w:lineRule="auto"/>
+        <w:rPr>
+          <w:b/>
+          <w:bCs/>
+        </w:rPr>
+      </w:pPr>
+      <w:r>
+        <w:rPr>
+          <w:b/>
+          <w:bCs/>
+        </w:rPr>
+        <w:t>Captura de funcionalidad con el deadlock ya corregido</w:t>
+      </w:r>
+      <w:r>
+        <w:rPr>
+          <w:b/>
+          <w:bCs/>
+        </w:rPr>
+        <w:t xml:space="preserve"> con el orden global</w:t>
+      </w:r>
+      <w:r>
+        <w:rPr>
+          <w:b/>
+          <w:bCs/>
+        </w:rPr>
+        <w:t>:</w:t>
+      </w:r>
+    </w:p>
+    <w:p>
+      <w:pPr>
+        <w:spacing w:line="360" w:lineRule="auto"/>
+        <w:rPr>
+          <w:b/>
+          <w:bCs/>
+        </w:rPr>
+      </w:pPr>
+      <w:r>
+        <w:rPr>
+          <w:b/>
+          <w:bCs/>
+        </w:rPr>
+        <w:drawing>
+          <wp:inline distT="0" distB="0" distL="0" distR="0" wp14:anchorId="1884D443" wp14:editId="51FD218F">
+            <wp:extent cx="2124371" cy="790685"/>
+            <wp:effectExtent l="0" t="0" r="9525" b="9525"/>
+            <wp:docPr id="1729904572" name="Picture 1" descr="A computer screen with green and white text&#10;&#10;AI-generated content may be incorrect."/>
+            <wp:cNvGraphicFramePr>
+              <a:graphicFrameLocks xmlns:a="http://schemas.openxmlformats.org/drawingml/2006/main" noChangeAspect="1"/>
+            </wp:cNvGraphicFramePr>
+            <a:graphic xmlns:a="http://schemas.openxmlformats.org/drawingml/2006/main">
+              <a:graphicData uri="http://schemas.openxmlformats.org/drawingml/2006/picture">
+                <pic:pic xmlns:pic="http://schemas.openxmlformats.org/drawingml/2006/picture">
+                  <pic:nvPicPr>
+                    <pic:cNvPr id="1729904572" name="Picture 1" descr="A computer screen with green and white text&#10;&#10;AI-generated content may be incorrect."/>
+                    <pic:cNvPicPr/>
+                  </pic:nvPicPr>
+                  <pic:blipFill>
+                    <a:blip r:embed="rId10"/>
+                    <a:stretch>
+                      <a:fillRect/>
+                    </a:stretch>
+                  </pic:blipFill>
+                  <pic:spPr>
+                    <a:xfrm>
+                      <a:off x="0" y="0"/>
+                      <a:ext cx="2124371" cy="790685"/>
+                    </a:xfrm>
+                    <a:prstGeom prst="rect">
+                      <a:avLst/>
+                    </a:prstGeom>
+                  </pic:spPr>
+                </pic:pic>
+              </a:graphicData>
+            </a:graphic>
+          </wp:inline>
+        </w:drawing>
+      </w:r>
+    </w:p>
+    <w:p>
+      <w:pPr>
+        <w:spacing w:line="360" w:lineRule="auto"/>
+        <w:rPr>
+          <w:b/>
+          <w:bCs/>
+        </w:rPr>
+      </w:pPr>
+      <w:r>
+        <w:rPr>
+          <w:b/>
+          <w:bCs/>
+        </w:rPr>
+        <w:t>Explicación:</w:t>
+      </w:r>
+    </w:p>
+    <w:p>
+      <w:r>
+        <w:br w:type="page"/>
+      </w:r>
+    </w:p>
+    <w:p>
+      <w:pPr>
+        <w:pStyle w:val="Heading2"/>
+      </w:pPr>
+      <w:r>
+        <w:lastRenderedPageBreak/>
+        <w:t>Práctica #5</w:t>
+      </w:r>
+    </w:p>
+    <w:p/>
+    <w:p>
+      <w:pPr>
+        <w:rPr>
+          <w:b/>
+          <w:bCs/>
+        </w:rPr>
+      </w:pPr>
+      <w:r>
+        <w:rPr>
+          <w:b/>
+          <w:bCs/>
+        </w:rPr>
+        <w:t>Captura de funcionalidad: (captura del log)</w:t>
+      </w:r>
+    </w:p>
+    <w:p>
+      <w:r>
+        <w:drawing>
+          <wp:inline distT="0" distB="0" distL="0" distR="0" wp14:anchorId="41094BB3" wp14:editId="6EF3F746">
+            <wp:extent cx="2651307" cy="4063041"/>
+            <wp:effectExtent l="0" t="0" r="0" b="0"/>
+            <wp:docPr id="1257974117" name="Picture 1" descr="A screenshot of a computer program&#10;&#10;AI-generated content may be incorrect."/>
+            <wp:cNvGraphicFramePr>
+              <a:graphicFrameLocks xmlns:a="http://schemas.openxmlformats.org/drawingml/2006/main" noChangeAspect="1"/>
+            </wp:cNvGraphicFramePr>
+            <a:graphic xmlns:a="http://schemas.openxmlformats.org/drawingml/2006/main">
+              <a:graphicData uri="http://schemas.openxmlformats.org/drawingml/2006/picture">
+                <pic:pic xmlns:pic="http://schemas.openxmlformats.org/drawingml/2006/picture">
+                  <pic:nvPicPr>
+                    <pic:cNvPr id="1257974117" name="Picture 1" descr="A screenshot of a computer program&#10;&#10;AI-generated content may be incorrect."/>
+                    <pic:cNvPicPr/>
+                  </pic:nvPicPr>
+                  <pic:blipFill>
+                    <a:blip r:embed="rId11"/>
+                    <a:stretch>
+                      <a:fillRect/>
+                    </a:stretch>
+                  </pic:blipFill>
+                  <pic:spPr>
+                    <a:xfrm>
+                      <a:off x="0" y="0"/>
+                      <a:ext cx="2657367" cy="4072328"/>
+                    </a:xfrm>
+                    <a:prstGeom prst="rect">
+                      <a:avLst/>
+                    </a:prstGeom>
+                  </pic:spPr>
+                </pic:pic>
+              </a:graphicData>
+            </a:graphic>
+          </wp:inline>
+        </w:drawing>
+      </w:r>
+    </w:p>
+    <w:p>
+      <w:pPr>
+        <w:rPr>
+          <w:b/>
+          <w:bCs/>
+        </w:rPr>
+      </w:pPr>
+      <w:r>
+        <w:rPr>
+          <w:b/>
+          <w:bCs/>
+        </w:rPr>
+        <w:t>Explicación:</w:t>
+      </w:r>
+    </w:p>
+    <w:p>
+      <w:pPr>
+        <w:rPr>
+          <w:b/>
+          <w:bCs/>
+        </w:rPr>
+      </w:pPr>
+    </w:p>
     <w:sectPr>
       <w:pgSz w:w="12240" w:h="15840"/>
       <w:pgMar w:top="1440" w:right="1440" w:bottom="1440" w:left="1440" w:header="720" w:footer="720" w:gutter="0"/>
@@ -1417,4 +1978,16 @@
     </a:ext>
   </a:extLst>
 </a:theme>
+</file>
+
+<file path=customXml/item1.xml><?xml version="1.0" encoding="utf-8"?>
+<b:Sources xmlns:b="http://schemas.openxmlformats.org/officeDocument/2006/bibliography" xmlns="http://schemas.openxmlformats.org/officeDocument/2006/bibliography" SelectedStyle="\APASixthEditionOfficeOnline.xsl" StyleName="APA" Version="6"/>
+</file>
+
+<file path=customXml/itemProps1.xml><?xml version="1.0" encoding="utf-8"?>
+<ds:datastoreItem xmlns:ds="http://schemas.openxmlformats.org/officeDocument/2006/customXml" ds:itemID="{7CF02C70-7B50-4842-849F-83C215DF0F39}">
+  <ds:schemaRefs>
+    <ds:schemaRef ds:uri="http://schemas.openxmlformats.org/officeDocument/2006/bibliography"/>
+  </ds:schemaRefs>
+</ds:datastoreItem>
 </file>
</xml_diff>

<commit_message>
Agregado encabezados p4 y p5, junto con medición de tiempo para p4.
</commit_message>
<xml_diff>
--- a/docs/Laboratorio #6 Microprocesadores.docx
+++ b/docs/Laboratorio #6 Microprocesadores.docx
@@ -501,8 +501,8 @@
     <w:p>
       <w:r>
         <w:drawing>
-          <wp:inline distT="0" distB="0" distL="0" distR="0" wp14:anchorId="6613F1FA" wp14:editId="20493471">
-            <wp:extent cx="5943600" cy="819150"/>
+          <wp:inline distT="0" distB="0" distL="0" distR="0" wp14:anchorId="6613F1FA" wp14:editId="24962638">
+            <wp:extent cx="3372928" cy="1525180"/>
             <wp:effectExtent l="0" t="0" r="0" b="0"/>
             <wp:docPr id="1143899674" name="Picture 1" descr="A black screen with blue text&#10;&#10;AI-generated content may be incorrect."/>
             <wp:cNvGraphicFramePr>
@@ -515,20 +515,29 @@
                     <pic:cNvPr id="1143899674" name="Picture 1" descr="A black screen with blue text&#10;&#10;AI-generated content may be incorrect."/>
                     <pic:cNvPicPr/>
                   </pic:nvPicPr>
-                  <pic:blipFill>
+                  <pic:blipFill rotWithShape="1">
                     <a:blip r:embed="rId6"/>
+                    <a:srcRect r="69521"/>
                     <a:stretch>
                       <a:fillRect/>
                     </a:stretch>
                   </pic:blipFill>
-                  <pic:spPr>
+                  <pic:spPr bwMode="auto">
                     <a:xfrm>
                       <a:off x="0" y="0"/>
-                      <a:ext cx="5943600" cy="819150"/>
+                      <a:ext cx="3382733" cy="1529614"/>
                     </a:xfrm>
                     <a:prstGeom prst="rect">
                       <a:avLst/>
                     </a:prstGeom>
+                    <a:ln>
+                      <a:noFill/>
+                    </a:ln>
+                    <a:extLst>
+                      <a:ext uri="{53640926-AAD7-44D8-BBD7-CCE9431645EC}">
+                        <a14:shadowObscured xmlns:a14="http://schemas.microsoft.com/office/drawing/2010/main"/>
+                      </a:ext>
+                    </a:extLst>
                   </pic:spPr>
                 </pic:pic>
               </a:graphicData>
@@ -946,6 +955,9 @@
       </w:r>
     </w:p>
     <w:p>
+      <w:r>
+        <w:t>Primero que nada, para este programa no se necesita medir nada porque siempre son constantes la cantidad de hilos y la cantidad de operaciones que hacen, lo único que se observa es si el código termina o no. Esto se debe a que, si ocurre el deadlock, el programa se quedará pensando y nunca finalizará, mientras que en la versión corregida imprime “t1 ok”, “t2 ok”.</w:t>
+      </w:r>
       <w:r>
         <w:br w:type="page"/>
       </w:r>

</xml_diff>

<commit_message>
Scripts para p3 y gráficas.
</commit_message>
<xml_diff>
--- a/docs/Laboratorio #6 Microprocesadores.docx
+++ b/docs/Laboratorio #6 Microprocesadores.docx
@@ -497,13 +497,20 @@
         </w:rPr>
         <w:t>Captura de funcionalidad del código:</w:t>
       </w:r>
+      <w:r>
+        <w:rPr>
+          <w:b/>
+          <w:bCs/>
+        </w:rPr>
+        <w:t xml:space="preserve"> (versión sin medición de tiempo)</w:t>
+      </w:r>
     </w:p>
     <w:p>
       <w:r>
         <w:drawing>
-          <wp:inline distT="0" distB="0" distL="0" distR="0" wp14:anchorId="6613F1FA" wp14:editId="24962638">
-            <wp:extent cx="3372928" cy="1525180"/>
-            <wp:effectExtent l="0" t="0" r="0" b="0"/>
+          <wp:inline distT="0" distB="0" distL="0" distR="0" wp14:anchorId="6613F1FA" wp14:editId="5567D6E8">
+            <wp:extent cx="2562045" cy="1158513"/>
+            <wp:effectExtent l="0" t="0" r="0" b="3810"/>
             <wp:docPr id="1143899674" name="Picture 1" descr="A black screen with blue text&#10;&#10;AI-generated content may be incorrect."/>
             <wp:cNvGraphicFramePr>
               <a:graphicFrameLocks xmlns:a="http://schemas.openxmlformats.org/drawingml/2006/main" noChangeAspect="1"/>
@@ -525,7 +532,7 @@
                   <pic:spPr bwMode="auto">
                     <a:xfrm>
                       <a:off x="0" y="0"/>
-                      <a:ext cx="3382733" cy="1529614"/>
+                      <a:ext cx="2581057" cy="1167110"/>
                     </a:xfrm>
                     <a:prstGeom prst="rect">
                       <a:avLst/>
@@ -557,9 +564,172 @@
         <w:rPr>
           <w:b/>
           <w:bCs/>
+          <w:noProof/>
+        </w:rPr>
+        <w:drawing>
+          <wp:anchor distT="0" distB="0" distL="114300" distR="114300" simplePos="0" relativeHeight="251661312" behindDoc="0" locked="0" layoutInCell="1" allowOverlap="1" wp14:anchorId="5A8027CC" wp14:editId="47A5B0A8">
+            <wp:simplePos x="0" y="0"/>
+            <wp:positionH relativeFrom="column">
+              <wp:posOffset>2967044</wp:posOffset>
+            </wp:positionH>
+            <wp:positionV relativeFrom="paragraph">
+              <wp:posOffset>272152</wp:posOffset>
+            </wp:positionV>
+            <wp:extent cx="3308985" cy="2484120"/>
+            <wp:effectExtent l="0" t="0" r="5715" b="0"/>
+            <wp:wrapSquare wrapText="bothSides"/>
+            <wp:docPr id="2113395481" name="Picture 2"/>
+            <wp:cNvGraphicFramePr>
+              <a:graphicFrameLocks xmlns:a="http://schemas.openxmlformats.org/drawingml/2006/main" noChangeAspect="1"/>
+            </wp:cNvGraphicFramePr>
+            <a:graphic xmlns:a="http://schemas.openxmlformats.org/drawingml/2006/main">
+              <a:graphicData uri="http://schemas.openxmlformats.org/drawingml/2006/picture">
+                <pic:pic xmlns:pic="http://schemas.openxmlformats.org/drawingml/2006/picture">
+                  <pic:nvPicPr>
+                    <pic:cNvPr id="0" name="Picture 2"/>
+                    <pic:cNvPicPr>
+                      <a:picLocks noChangeAspect="1" noChangeArrowheads="1"/>
+                    </pic:cNvPicPr>
+                  </pic:nvPicPr>
+                  <pic:blipFill>
+                    <a:blip r:embed="rId7">
+                      <a:extLst>
+                        <a:ext uri="{28A0092B-C50C-407E-A947-70E740481C1C}">
+                          <a14:useLocalDpi xmlns:a14="http://schemas.microsoft.com/office/drawing/2010/main" val="0"/>
+                        </a:ext>
+                      </a:extLst>
+                    </a:blip>
+                    <a:srcRect/>
+                    <a:stretch>
+                      <a:fillRect/>
+                    </a:stretch>
+                  </pic:blipFill>
+                  <pic:spPr bwMode="auto">
+                    <a:xfrm>
+                      <a:off x="0" y="0"/>
+                      <a:ext cx="3308985" cy="2484120"/>
+                    </a:xfrm>
+                    <a:prstGeom prst="rect">
+                      <a:avLst/>
+                    </a:prstGeom>
+                    <a:noFill/>
+                    <a:ln>
+                      <a:noFill/>
+                    </a:ln>
+                  </pic:spPr>
+                </pic:pic>
+              </a:graphicData>
+            </a:graphic>
+            <wp14:sizeRelH relativeFrom="margin">
+              <wp14:pctWidth>0</wp14:pctWidth>
+            </wp14:sizeRelH>
+            <wp14:sizeRelV relativeFrom="margin">
+              <wp14:pctHeight>0</wp14:pctHeight>
+            </wp14:sizeRelV>
+          </wp:anchor>
+        </w:drawing>
+      </w:r>
+      <w:r>
+        <w:rPr>
+          <w:b/>
+          <w:bCs/>
+          <w:noProof/>
+        </w:rPr>
+        <w:drawing>
+          <wp:anchor distT="0" distB="0" distL="114300" distR="114300" simplePos="0" relativeHeight="251660288" behindDoc="0" locked="0" layoutInCell="1" allowOverlap="1" wp14:anchorId="1FD3F168" wp14:editId="372C940A">
+            <wp:simplePos x="0" y="0"/>
+            <wp:positionH relativeFrom="column">
+              <wp:posOffset>-637731</wp:posOffset>
+            </wp:positionH>
+            <wp:positionV relativeFrom="paragraph">
+              <wp:posOffset>281772</wp:posOffset>
+            </wp:positionV>
+            <wp:extent cx="3309310" cy="2484408"/>
+            <wp:effectExtent l="0" t="0" r="5715" b="0"/>
+            <wp:wrapSquare wrapText="bothSides"/>
+            <wp:docPr id="1396172081" name="Picture 1"/>
+            <wp:cNvGraphicFramePr>
+              <a:graphicFrameLocks xmlns:a="http://schemas.openxmlformats.org/drawingml/2006/main" noChangeAspect="1"/>
+            </wp:cNvGraphicFramePr>
+            <a:graphic xmlns:a="http://schemas.openxmlformats.org/drawingml/2006/main">
+              <a:graphicData uri="http://schemas.openxmlformats.org/drawingml/2006/picture">
+                <pic:pic xmlns:pic="http://schemas.openxmlformats.org/drawingml/2006/picture">
+                  <pic:nvPicPr>
+                    <pic:cNvPr id="0" name="Picture 1"/>
+                    <pic:cNvPicPr>
+                      <a:picLocks noChangeAspect="1" noChangeArrowheads="1"/>
+                    </pic:cNvPicPr>
+                  </pic:nvPicPr>
+                  <pic:blipFill>
+                    <a:blip r:embed="rId8">
+                      <a:extLst>
+                        <a:ext uri="{28A0092B-C50C-407E-A947-70E740481C1C}">
+                          <a14:useLocalDpi xmlns:a14="http://schemas.microsoft.com/office/drawing/2010/main" val="0"/>
+                        </a:ext>
+                      </a:extLst>
+                    </a:blip>
+                    <a:srcRect/>
+                    <a:stretch>
+                      <a:fillRect/>
+                    </a:stretch>
+                  </pic:blipFill>
+                  <pic:spPr bwMode="auto">
+                    <a:xfrm>
+                      <a:off x="0" y="0"/>
+                      <a:ext cx="3309310" cy="2484408"/>
+                    </a:xfrm>
+                    <a:prstGeom prst="rect">
+                      <a:avLst/>
+                    </a:prstGeom>
+                    <a:noFill/>
+                    <a:ln>
+                      <a:noFill/>
+                    </a:ln>
+                  </pic:spPr>
+                </pic:pic>
+              </a:graphicData>
+            </a:graphic>
+          </wp:anchor>
+        </w:drawing>
+      </w:r>
+      <w:r>
+        <w:rPr>
+          <w:b/>
+          <w:bCs/>
+        </w:rPr>
+        <w:t>Gráficas medidas:</w:t>
+      </w:r>
+    </w:p>
+    <w:p>
+      <w:pPr>
+        <w:rPr>
+          <w:b/>
+          <w:bCs/>
+        </w:rPr>
+      </w:pPr>
+    </w:p>
+    <w:p>
+      <w:pPr>
+        <w:rPr>
+          <w:b/>
+          <w:bCs/>
+        </w:rPr>
+      </w:pPr>
+      <w:r>
+        <w:rPr>
+          <w:b/>
+          <w:bCs/>
         </w:rPr>
         <w:t>Explicación:</w:t>
       </w:r>
+    </w:p>
+    <w:p>
+      <w:pPr>
+        <w:rPr>
+          <w:b/>
+          <w:bCs/>
+        </w:rPr>
+      </w:pPr>
     </w:p>
     <w:p>
       <w:pPr>
@@ -600,6 +770,13 @@
         </w:rPr>
         <w:t>Captura de funcionalidad:</w:t>
       </w:r>
+      <w:r>
+        <w:rPr>
+          <w:b/>
+          <w:bCs/>
+        </w:rPr>
+        <w:t xml:space="preserve"> (previo a adición de cálculos de tiempo)</w:t>
+      </w:r>
     </w:p>
     <w:p>
       <w:pPr>
@@ -614,9 +791,9 @@
           <w:bCs/>
         </w:rPr>
         <w:drawing>
-          <wp:inline distT="0" distB="0" distL="0" distR="0" wp14:anchorId="2BA483F6" wp14:editId="4FDD3F35">
-            <wp:extent cx="2695951" cy="2191056"/>
-            <wp:effectExtent l="0" t="0" r="0" b="0"/>
+          <wp:inline distT="0" distB="0" distL="0" distR="0" wp14:anchorId="2BA483F6" wp14:editId="3A01A928">
+            <wp:extent cx="1500996" cy="1219891"/>
+            <wp:effectExtent l="0" t="0" r="4445" b="0"/>
             <wp:docPr id="463402449" name="Picture 1" descr="A screenshot of a computer&#10;&#10;AI-generated content may be incorrect."/>
             <wp:cNvGraphicFramePr>
               <a:graphicFrameLocks xmlns:a="http://schemas.openxmlformats.org/drawingml/2006/main" noChangeAspect="1"/>
@@ -629,7 +806,7 @@
                     <pic:cNvPicPr/>
                   </pic:nvPicPr>
                   <pic:blipFill>
-                    <a:blip r:embed="rId7"/>
+                    <a:blip r:embed="rId9"/>
                     <a:stretch>
                       <a:fillRect/>
                     </a:stretch>
@@ -637,7 +814,7 @@
                   <pic:spPr>
                     <a:xfrm>
                       <a:off x="0" y="0"/>
-                      <a:ext cx="2695951" cy="2191056"/>
+                      <a:ext cx="1517366" cy="1233196"/>
                     </a:xfrm>
                     <a:prstGeom prst="rect">
                       <a:avLst/>
@@ -661,9 +838,178 @@
         <w:rPr>
           <w:b/>
           <w:bCs/>
+          <w:noProof/>
+        </w:rPr>
+        <w:drawing>
+          <wp:anchor distT="0" distB="0" distL="114300" distR="114300" simplePos="0" relativeHeight="251663360" behindDoc="0" locked="0" layoutInCell="1" allowOverlap="1" wp14:anchorId="6315DF2C" wp14:editId="369339D4">
+            <wp:simplePos x="0" y="0"/>
+            <wp:positionH relativeFrom="column">
+              <wp:posOffset>2837815</wp:posOffset>
+            </wp:positionH>
+            <wp:positionV relativeFrom="paragraph">
+              <wp:posOffset>414655</wp:posOffset>
+            </wp:positionV>
+            <wp:extent cx="3256280" cy="2444750"/>
+            <wp:effectExtent l="0" t="0" r="1270" b="0"/>
+            <wp:wrapSquare wrapText="bothSides"/>
+            <wp:docPr id="213489545" name="Picture 4"/>
+            <wp:cNvGraphicFramePr>
+              <a:graphicFrameLocks xmlns:a="http://schemas.openxmlformats.org/drawingml/2006/main" noChangeAspect="1"/>
+            </wp:cNvGraphicFramePr>
+            <a:graphic xmlns:a="http://schemas.openxmlformats.org/drawingml/2006/main">
+              <a:graphicData uri="http://schemas.openxmlformats.org/drawingml/2006/picture">
+                <pic:pic xmlns:pic="http://schemas.openxmlformats.org/drawingml/2006/picture">
+                  <pic:nvPicPr>
+                    <pic:cNvPr id="0" name="Picture 4"/>
+                    <pic:cNvPicPr>
+                      <a:picLocks noChangeAspect="1" noChangeArrowheads="1"/>
+                    </pic:cNvPicPr>
+                  </pic:nvPicPr>
+                  <pic:blipFill>
+                    <a:blip r:embed="rId10">
+                      <a:extLst>
+                        <a:ext uri="{28A0092B-C50C-407E-A947-70E740481C1C}">
+                          <a14:useLocalDpi xmlns:a14="http://schemas.microsoft.com/office/drawing/2010/main" val="0"/>
+                        </a:ext>
+                      </a:extLst>
+                    </a:blip>
+                    <a:srcRect/>
+                    <a:stretch>
+                      <a:fillRect/>
+                    </a:stretch>
+                  </pic:blipFill>
+                  <pic:spPr bwMode="auto">
+                    <a:xfrm>
+                      <a:off x="0" y="0"/>
+                      <a:ext cx="3256280" cy="2444750"/>
+                    </a:xfrm>
+                    <a:prstGeom prst="rect">
+                      <a:avLst/>
+                    </a:prstGeom>
+                    <a:noFill/>
+                    <a:ln>
+                      <a:noFill/>
+                    </a:ln>
+                  </pic:spPr>
+                </pic:pic>
+              </a:graphicData>
+            </a:graphic>
+            <wp14:sizeRelH relativeFrom="margin">
+              <wp14:pctWidth>0</wp14:pctWidth>
+            </wp14:sizeRelH>
+            <wp14:sizeRelV relativeFrom="margin">
+              <wp14:pctHeight>0</wp14:pctHeight>
+            </wp14:sizeRelV>
+          </wp:anchor>
+        </w:drawing>
+      </w:r>
+      <w:r>
+        <w:rPr>
+          <w:b/>
+          <w:bCs/>
+        </w:rPr>
+        <w:t>Gráficas:</w:t>
+      </w:r>
+    </w:p>
+    <w:p>
+      <w:pPr>
+        <w:rPr>
+          <w:b/>
+          <w:bCs/>
+        </w:rPr>
+      </w:pPr>
+      <w:r>
+        <w:rPr>
+          <w:b/>
+          <w:bCs/>
+          <w:noProof/>
+        </w:rPr>
+        <w:drawing>
+          <wp:anchor distT="0" distB="0" distL="114300" distR="114300" simplePos="0" relativeHeight="251662336" behindDoc="0" locked="0" layoutInCell="1" allowOverlap="1" wp14:anchorId="697E8390" wp14:editId="4E1BA4D9">
+            <wp:simplePos x="0" y="0"/>
+            <wp:positionH relativeFrom="margin">
+              <wp:posOffset>-638355</wp:posOffset>
+            </wp:positionH>
+            <wp:positionV relativeFrom="paragraph">
+              <wp:posOffset>115318</wp:posOffset>
+            </wp:positionV>
+            <wp:extent cx="3268980" cy="2453640"/>
+            <wp:effectExtent l="0" t="0" r="7620" b="3810"/>
+            <wp:wrapSquare wrapText="bothSides"/>
+            <wp:docPr id="1759355604" name="Picture 3"/>
+            <wp:cNvGraphicFramePr>
+              <a:graphicFrameLocks xmlns:a="http://schemas.openxmlformats.org/drawingml/2006/main" noChangeAspect="1"/>
+            </wp:cNvGraphicFramePr>
+            <a:graphic xmlns:a="http://schemas.openxmlformats.org/drawingml/2006/main">
+              <a:graphicData uri="http://schemas.openxmlformats.org/drawingml/2006/picture">
+                <pic:pic xmlns:pic="http://schemas.openxmlformats.org/drawingml/2006/picture">
+                  <pic:nvPicPr>
+                    <pic:cNvPr id="0" name="Picture 3"/>
+                    <pic:cNvPicPr>
+                      <a:picLocks noChangeAspect="1" noChangeArrowheads="1"/>
+                    </pic:cNvPicPr>
+                  </pic:nvPicPr>
+                  <pic:blipFill>
+                    <a:blip r:embed="rId11">
+                      <a:extLst>
+                        <a:ext uri="{28A0092B-C50C-407E-A947-70E740481C1C}">
+                          <a14:useLocalDpi xmlns:a14="http://schemas.microsoft.com/office/drawing/2010/main" val="0"/>
+                        </a:ext>
+                      </a:extLst>
+                    </a:blip>
+                    <a:srcRect/>
+                    <a:stretch>
+                      <a:fillRect/>
+                    </a:stretch>
+                  </pic:blipFill>
+                  <pic:spPr bwMode="auto">
+                    <a:xfrm>
+                      <a:off x="0" y="0"/>
+                      <a:ext cx="3268980" cy="2453640"/>
+                    </a:xfrm>
+                    <a:prstGeom prst="rect">
+                      <a:avLst/>
+                    </a:prstGeom>
+                    <a:noFill/>
+                    <a:ln>
+                      <a:noFill/>
+                    </a:ln>
+                  </pic:spPr>
+                </pic:pic>
+              </a:graphicData>
+            </a:graphic>
+            <wp14:sizeRelH relativeFrom="margin">
+              <wp14:pctWidth>0</wp14:pctWidth>
+            </wp14:sizeRelH>
+            <wp14:sizeRelV relativeFrom="margin">
+              <wp14:pctHeight>0</wp14:pctHeight>
+            </wp14:sizeRelV>
+          </wp:anchor>
+        </w:drawing>
+      </w:r>
+    </w:p>
+    <w:p>
+      <w:pPr>
+        <w:rPr>
+          <w:b/>
+          <w:bCs/>
+        </w:rPr>
+      </w:pPr>
+      <w:r>
+        <w:rPr>
+          <w:b/>
+          <w:bCs/>
         </w:rPr>
         <w:t>Explicación:</w:t>
       </w:r>
+    </w:p>
+    <w:p>
+      <w:pPr>
+        <w:rPr>
+          <w:b/>
+          <w:bCs/>
+        </w:rPr>
+      </w:pPr>
     </w:p>
     <w:p>
       <w:r>
@@ -685,14 +1031,78 @@
         <w:rPr>
           <w:b/>
           <w:bCs/>
-        </w:rPr>
-      </w:pPr>
-      <w:r>
-        <w:rPr>
-          <w:b/>
-          <w:bCs/>
-        </w:rPr>
-        <w:t>Captura de funcionalidad:</w:t>
+          <w:lang w:val="pt-BR"/>
+        </w:rPr>
+      </w:pPr>
+      <w:r>
+        <w:rPr>
+          <w:b/>
+          <w:bCs/>
+          <w:lang w:val="pt-BR"/>
+        </w:rPr>
+        <w:t xml:space="preserve">Captura de </w:t>
+      </w:r>
+      <w:proofErr w:type="spellStart"/>
+      <w:r>
+        <w:rPr>
+          <w:b/>
+          <w:bCs/>
+          <w:lang w:val="pt-BR"/>
+        </w:rPr>
+        <w:t>funcionalidad</w:t>
+      </w:r>
+      <w:proofErr w:type="spellEnd"/>
+      <w:r>
+        <w:rPr>
+          <w:b/>
+          <w:bCs/>
+          <w:lang w:val="pt-BR"/>
+        </w:rPr>
+        <w:t>:</w:t>
+      </w:r>
+      <w:r>
+        <w:rPr>
+          <w:b/>
+          <w:bCs/>
+          <w:lang w:val="pt-BR"/>
+        </w:rPr>
+        <w:t xml:space="preserve"> (</w:t>
+      </w:r>
+      <w:proofErr w:type="spellStart"/>
+      <w:r>
+        <w:rPr>
+          <w:b/>
+          <w:bCs/>
+          <w:lang w:val="pt-BR"/>
+        </w:rPr>
+        <w:t>previo</w:t>
+      </w:r>
+      <w:proofErr w:type="spellEnd"/>
+      <w:r>
+        <w:rPr>
+          <w:b/>
+          <w:bCs/>
+          <w:lang w:val="pt-BR"/>
+        </w:rPr>
+        <w:t xml:space="preserve"> a cálculos de </w:t>
+      </w:r>
+      <w:proofErr w:type="spellStart"/>
+      <w:r>
+        <w:rPr>
+          <w:b/>
+          <w:bCs/>
+          <w:lang w:val="pt-BR"/>
+        </w:rPr>
+        <w:t>tiempo</w:t>
+      </w:r>
+      <w:proofErr w:type="spellEnd"/>
+      <w:r>
+        <w:rPr>
+          <w:b/>
+          <w:bCs/>
+          <w:lang w:val="pt-BR"/>
+        </w:rPr>
+        <w:t>)</w:t>
       </w:r>
     </w:p>
     <w:p>
@@ -708,9 +1118,9 @@
           <w:bCs/>
         </w:rPr>
         <w:drawing>
-          <wp:inline distT="0" distB="0" distL="0" distR="0" wp14:anchorId="6EECB301" wp14:editId="4411CD83">
-            <wp:extent cx="5506218" cy="2295845"/>
-            <wp:effectExtent l="0" t="0" r="0" b="9525"/>
+          <wp:inline distT="0" distB="0" distL="0" distR="0" wp14:anchorId="6EECB301" wp14:editId="23CA223C">
+            <wp:extent cx="2941608" cy="1226518"/>
+            <wp:effectExtent l="0" t="0" r="0" b="0"/>
             <wp:docPr id="1577638508" name="Picture 1" descr="A screenshot of a computer&#10;&#10;AI-generated content may be incorrect."/>
             <wp:cNvGraphicFramePr>
               <a:graphicFrameLocks xmlns:a="http://schemas.openxmlformats.org/drawingml/2006/main" noChangeAspect="1"/>
@@ -723,7 +1133,7 @@
                     <pic:cNvPicPr/>
                   </pic:nvPicPr>
                   <pic:blipFill>
-                    <a:blip r:embed="rId8"/>
+                    <a:blip r:embed="rId12"/>
                     <a:stretch>
                       <a:fillRect/>
                     </a:stretch>
@@ -731,7 +1141,7 @@
                   <pic:spPr>
                     <a:xfrm>
                       <a:off x="0" y="0"/>
-                      <a:ext cx="5506218" cy="2295845"/>
+                      <a:ext cx="2961714" cy="1234901"/>
                     </a:xfrm>
                     <a:prstGeom prst="rect">
                       <a:avLst/>
@@ -755,6 +1165,167 @@
         <w:rPr>
           <w:b/>
           <w:bCs/>
+          <w:noProof/>
+        </w:rPr>
+        <w:drawing>
+          <wp:anchor distT="0" distB="0" distL="114300" distR="114300" simplePos="0" relativeHeight="251664384" behindDoc="0" locked="0" layoutInCell="1" allowOverlap="1" wp14:anchorId="368B809C" wp14:editId="73A432F2">
+            <wp:simplePos x="0" y="0"/>
+            <wp:positionH relativeFrom="page">
+              <wp:posOffset>422694</wp:posOffset>
+            </wp:positionH>
+            <wp:positionV relativeFrom="paragraph">
+              <wp:posOffset>241157</wp:posOffset>
+            </wp:positionV>
+            <wp:extent cx="3149595" cy="2364332"/>
+            <wp:effectExtent l="0" t="0" r="0" b="0"/>
+            <wp:wrapSquare wrapText="bothSides"/>
+            <wp:docPr id="699163145" name="Picture 5"/>
+            <wp:cNvGraphicFramePr>
+              <a:graphicFrameLocks xmlns:a="http://schemas.openxmlformats.org/drawingml/2006/main" noChangeAspect="1"/>
+            </wp:cNvGraphicFramePr>
+            <a:graphic xmlns:a="http://schemas.openxmlformats.org/drawingml/2006/main">
+              <a:graphicData uri="http://schemas.openxmlformats.org/drawingml/2006/picture">
+                <pic:pic xmlns:pic="http://schemas.openxmlformats.org/drawingml/2006/picture">
+                  <pic:nvPicPr>
+                    <pic:cNvPr id="0" name="Picture 5"/>
+                    <pic:cNvPicPr>
+                      <a:picLocks noChangeAspect="1" noChangeArrowheads="1"/>
+                    </pic:cNvPicPr>
+                  </pic:nvPicPr>
+                  <pic:blipFill>
+                    <a:blip r:embed="rId13">
+                      <a:extLst>
+                        <a:ext uri="{28A0092B-C50C-407E-A947-70E740481C1C}">
+                          <a14:useLocalDpi xmlns:a14="http://schemas.microsoft.com/office/drawing/2010/main" val="0"/>
+                        </a:ext>
+                      </a:extLst>
+                    </a:blip>
+                    <a:srcRect/>
+                    <a:stretch>
+                      <a:fillRect/>
+                    </a:stretch>
+                  </pic:blipFill>
+                  <pic:spPr bwMode="auto">
+                    <a:xfrm>
+                      <a:off x="0" y="0"/>
+                      <a:ext cx="3163449" cy="2374732"/>
+                    </a:xfrm>
+                    <a:prstGeom prst="rect">
+                      <a:avLst/>
+                    </a:prstGeom>
+                    <a:noFill/>
+                    <a:ln>
+                      <a:noFill/>
+                    </a:ln>
+                  </pic:spPr>
+                </pic:pic>
+              </a:graphicData>
+            </a:graphic>
+            <wp14:sizeRelH relativeFrom="margin">
+              <wp14:pctWidth>0</wp14:pctWidth>
+            </wp14:sizeRelH>
+            <wp14:sizeRelV relativeFrom="margin">
+              <wp14:pctHeight>0</wp14:pctHeight>
+            </wp14:sizeRelV>
+          </wp:anchor>
+        </w:drawing>
+      </w:r>
+      <w:r>
+        <w:rPr>
+          <w:b/>
+          <w:bCs/>
+          <w:noProof/>
+        </w:rPr>
+        <w:drawing>
+          <wp:anchor distT="0" distB="0" distL="114300" distR="114300" simplePos="0" relativeHeight="251665408" behindDoc="0" locked="0" layoutInCell="1" allowOverlap="1" wp14:anchorId="0A5923CB" wp14:editId="7D437562">
+            <wp:simplePos x="0" y="0"/>
+            <wp:positionH relativeFrom="column">
+              <wp:posOffset>3027873</wp:posOffset>
+            </wp:positionH>
+            <wp:positionV relativeFrom="paragraph">
+              <wp:posOffset>232530</wp:posOffset>
+            </wp:positionV>
+            <wp:extent cx="3159968" cy="2372264"/>
+            <wp:effectExtent l="0" t="0" r="2540" b="9525"/>
+            <wp:wrapSquare wrapText="bothSides"/>
+            <wp:docPr id="46641" name="Picture 6"/>
+            <wp:cNvGraphicFramePr>
+              <a:graphicFrameLocks xmlns:a="http://schemas.openxmlformats.org/drawingml/2006/main" noChangeAspect="1"/>
+            </wp:cNvGraphicFramePr>
+            <a:graphic xmlns:a="http://schemas.openxmlformats.org/drawingml/2006/main">
+              <a:graphicData uri="http://schemas.openxmlformats.org/drawingml/2006/picture">
+                <pic:pic xmlns:pic="http://schemas.openxmlformats.org/drawingml/2006/picture">
+                  <pic:nvPicPr>
+                    <pic:cNvPr id="0" name="Picture 6"/>
+                    <pic:cNvPicPr>
+                      <a:picLocks noChangeAspect="1" noChangeArrowheads="1"/>
+                    </pic:cNvPicPr>
+                  </pic:nvPicPr>
+                  <pic:blipFill>
+                    <a:blip r:embed="rId14">
+                      <a:extLst>
+                        <a:ext uri="{28A0092B-C50C-407E-A947-70E740481C1C}">
+                          <a14:useLocalDpi xmlns:a14="http://schemas.microsoft.com/office/drawing/2010/main" val="0"/>
+                        </a:ext>
+                      </a:extLst>
+                    </a:blip>
+                    <a:srcRect/>
+                    <a:stretch>
+                      <a:fillRect/>
+                    </a:stretch>
+                  </pic:blipFill>
+                  <pic:spPr bwMode="auto">
+                    <a:xfrm>
+                      <a:off x="0" y="0"/>
+                      <a:ext cx="3170704" cy="2380324"/>
+                    </a:xfrm>
+                    <a:prstGeom prst="rect">
+                      <a:avLst/>
+                    </a:prstGeom>
+                    <a:noFill/>
+                    <a:ln>
+                      <a:noFill/>
+                    </a:ln>
+                  </pic:spPr>
+                </pic:pic>
+              </a:graphicData>
+            </a:graphic>
+            <wp14:sizeRelH relativeFrom="margin">
+              <wp14:pctWidth>0</wp14:pctWidth>
+            </wp14:sizeRelH>
+            <wp14:sizeRelV relativeFrom="margin">
+              <wp14:pctHeight>0</wp14:pctHeight>
+            </wp14:sizeRelV>
+          </wp:anchor>
+        </w:drawing>
+      </w:r>
+      <w:r>
+        <w:rPr>
+          <w:b/>
+          <w:bCs/>
+        </w:rPr>
+        <w:t>Gráficas:</w:t>
+      </w:r>
+    </w:p>
+    <w:p>
+      <w:pPr>
+        <w:rPr>
+          <w:b/>
+          <w:bCs/>
+        </w:rPr>
+      </w:pPr>
+    </w:p>
+    <w:p>
+      <w:pPr>
+        <w:rPr>
+          <w:b/>
+          <w:bCs/>
+        </w:rPr>
+      </w:pPr>
+      <w:r>
+        <w:rPr>
+          <w:b/>
+          <w:bCs/>
         </w:rPr>
         <w:t>Explicación:</w:t>
       </w:r>
@@ -805,7 +1376,23 @@
           <w:b/>
           <w:bCs/>
         </w:rPr>
-        <w:t>Captura de demostración del deadlock: (al compilar y ejecutar el código se congela la terminal)</w:t>
+        <w:t xml:space="preserve">Captura de demostración del </w:t>
+      </w:r>
+      <w:proofErr w:type="spellStart"/>
+      <w:r>
+        <w:rPr>
+          <w:b/>
+          <w:bCs/>
+        </w:rPr>
+        <w:t>deadlock</w:t>
+      </w:r>
+      <w:proofErr w:type="spellEnd"/>
+      <w:r>
+        <w:rPr>
+          <w:b/>
+          <w:bCs/>
+        </w:rPr>
+        <w:t>: (al compilar y ejecutar el código se congela la terminal)</w:t>
       </w:r>
     </w:p>
     <w:p>
@@ -837,7 +1424,7 @@
                     <pic:cNvPicPr/>
                   </pic:nvPicPr>
                   <pic:blipFill>
-                    <a:blip r:embed="rId9"/>
+                    <a:blip r:embed="rId15"/>
                     <a:stretch>
                       <a:fillRect/>
                     </a:stretch>
@@ -871,7 +1458,23 @@
           <w:b/>
           <w:bCs/>
         </w:rPr>
-        <w:t>Captura de funcionalidad con el deadlock ya corregido</w:t>
+        <w:t xml:space="preserve">Captura de funcionalidad con el </w:t>
+      </w:r>
+      <w:proofErr w:type="spellStart"/>
+      <w:r>
+        <w:rPr>
+          <w:b/>
+          <w:bCs/>
+        </w:rPr>
+        <w:t>deadlock</w:t>
+      </w:r>
+      <w:proofErr w:type="spellEnd"/>
+      <w:r>
+        <w:rPr>
+          <w:b/>
+          <w:bCs/>
+        </w:rPr>
+        <w:t xml:space="preserve"> ya corregido</w:t>
       </w:r>
       <w:r>
         <w:rPr>
@@ -917,7 +1520,7 @@
                     <pic:cNvPicPr/>
                   </pic:nvPicPr>
                   <pic:blipFill>
-                    <a:blip r:embed="rId10"/>
+                    <a:blip r:embed="rId16"/>
                     <a:stretch>
                       <a:fillRect/>
                     </a:stretch>
@@ -956,7 +1559,15 @@
     </w:p>
     <w:p>
       <w:r>
-        <w:t>Primero que nada, para este programa no se necesita medir nada porque siempre son constantes la cantidad de hilos y la cantidad de operaciones que hacen, lo único que se observa es si el código termina o no. Esto se debe a que, si ocurre el deadlock, el programa se quedará pensando y nunca finalizará, mientras que en la versión corregida imprime “t1 ok”, “t2 ok”.</w:t>
+        <w:t xml:space="preserve">Primero que nada, para este programa no se necesita medir nada porque siempre son constantes la cantidad de hilos y la cantidad de operaciones que hacen, lo único que se observa es si el código termina o no. Esto se debe a que, si ocurre el </w:t>
+      </w:r>
+      <w:proofErr w:type="spellStart"/>
+      <w:r>
+        <w:t>deadlock</w:t>
+      </w:r>
+      <w:proofErr w:type="spellEnd"/>
+      <w:r>
+        <w:t>, el programa se quedará pensando y nunca finalizará, mientras que en la versión corregida imprime “t1 ok”, “t2 ok”.</w:t>
       </w:r>
       <w:r>
         <w:br w:type="page"/>
@@ -990,10 +1601,10 @@
     <w:p>
       <w:r>
         <w:drawing>
-          <wp:inline distT="0" distB="0" distL="0" distR="0" wp14:anchorId="41094BB3" wp14:editId="6EF3F746">
-            <wp:extent cx="2651307" cy="4063041"/>
-            <wp:effectExtent l="0" t="0" r="0" b="0"/>
-            <wp:docPr id="1257974117" name="Picture 1" descr="A screenshot of a computer program&#10;&#10;AI-generated content may be incorrect."/>
+          <wp:inline distT="0" distB="0" distL="0" distR="0" wp14:anchorId="39DC1B17" wp14:editId="13CE7026">
+            <wp:extent cx="2045856" cy="2777706"/>
+            <wp:effectExtent l="0" t="0" r="0" b="3810"/>
+            <wp:docPr id="2041119403" name="Picture 1" descr="A screenshot of a computer&#10;&#10;AI-generated content may be incorrect."/>
             <wp:cNvGraphicFramePr>
               <a:graphicFrameLocks xmlns:a="http://schemas.openxmlformats.org/drawingml/2006/main" noChangeAspect="1"/>
             </wp:cNvGraphicFramePr>
@@ -1001,11 +1612,11 @@
               <a:graphicData uri="http://schemas.openxmlformats.org/drawingml/2006/picture">
                 <pic:pic xmlns:pic="http://schemas.openxmlformats.org/drawingml/2006/picture">
                   <pic:nvPicPr>
-                    <pic:cNvPr id="1257974117" name="Picture 1" descr="A screenshot of a computer program&#10;&#10;AI-generated content may be incorrect."/>
+                    <pic:cNvPr id="2041119403" name="Picture 1" descr="A screenshot of a computer&#10;&#10;AI-generated content may be incorrect."/>
                     <pic:cNvPicPr/>
                   </pic:nvPicPr>
                   <pic:blipFill>
-                    <a:blip r:embed="rId11"/>
+                    <a:blip r:embed="rId17"/>
                     <a:stretch>
                       <a:fillRect/>
                     </a:stretch>
@@ -1013,7 +1624,7 @@
                   <pic:spPr>
                     <a:xfrm>
                       <a:off x="0" y="0"/>
-                      <a:ext cx="2657367" cy="4072328"/>
+                      <a:ext cx="2054008" cy="2788774"/>
                     </a:xfrm>
                     <a:prstGeom prst="rect">
                       <a:avLst/>

</xml_diff>

<commit_message>
Scripts para p5 y gráficas
</commit_message>
<xml_diff>
--- a/docs/Laboratorio #6 Microprocesadores.docx
+++ b/docs/Laboratorio #6 Microprocesadores.docx
@@ -1601,9 +1601,9 @@
     <w:p>
       <w:r>
         <w:drawing>
-          <wp:inline distT="0" distB="0" distL="0" distR="0" wp14:anchorId="39DC1B17" wp14:editId="13CE7026">
-            <wp:extent cx="2045856" cy="2777706"/>
-            <wp:effectExtent l="0" t="0" r="0" b="3810"/>
+          <wp:inline distT="0" distB="0" distL="0" distR="0" wp14:anchorId="39DC1B17" wp14:editId="69AE406C">
+            <wp:extent cx="2044700" cy="1388853"/>
+            <wp:effectExtent l="0" t="0" r="0" b="1905"/>
             <wp:docPr id="2041119403" name="Picture 1" descr="A screenshot of a computer&#10;&#10;AI-generated content may be incorrect."/>
             <wp:cNvGraphicFramePr>
               <a:graphicFrameLocks xmlns:a="http://schemas.openxmlformats.org/drawingml/2006/main" noChangeAspect="1"/>
@@ -1615,20 +1615,29 @@
                     <pic:cNvPr id="2041119403" name="Picture 1" descr="A screenshot of a computer&#10;&#10;AI-generated content may be incorrect."/>
                     <pic:cNvPicPr/>
                   </pic:nvPicPr>
-                  <pic:blipFill>
+                  <pic:blipFill rotWithShape="1">
                     <a:blip r:embed="rId17"/>
+                    <a:srcRect b="49971"/>
                     <a:stretch>
                       <a:fillRect/>
                     </a:stretch>
                   </pic:blipFill>
-                  <pic:spPr>
+                  <pic:spPr bwMode="auto">
                     <a:xfrm>
                       <a:off x="0" y="0"/>
-                      <a:ext cx="2054008" cy="2788774"/>
+                      <a:ext cx="2054008" cy="1395175"/>
                     </a:xfrm>
                     <a:prstGeom prst="rect">
                       <a:avLst/>
                     </a:prstGeom>
+                    <a:ln>
+                      <a:noFill/>
+                    </a:ln>
+                    <a:extLst>
+                      <a:ext uri="{53640926-AAD7-44D8-BBD7-CCE9431645EC}">
+                        <a14:shadowObscured xmlns:a14="http://schemas.microsoft.com/office/drawing/2010/main"/>
+                      </a:ext>
+                    </a:extLst>
                   </pic:spPr>
                 </pic:pic>
               </a:graphicData>
@@ -1636,6 +1645,167 @@
           </wp:inline>
         </w:drawing>
       </w:r>
+    </w:p>
+    <w:p>
+      <w:pPr>
+        <w:rPr>
+          <w:b/>
+          <w:bCs/>
+        </w:rPr>
+      </w:pPr>
+      <w:r>
+        <w:rPr>
+          <w:b/>
+          <w:bCs/>
+          <w:noProof/>
+        </w:rPr>
+        <w:drawing>
+          <wp:anchor distT="0" distB="0" distL="114300" distR="114300" simplePos="0" relativeHeight="251667456" behindDoc="0" locked="0" layoutInCell="1" allowOverlap="1" wp14:anchorId="63302D5B" wp14:editId="1E3D132A">
+            <wp:simplePos x="0" y="0"/>
+            <wp:positionH relativeFrom="column">
+              <wp:posOffset>2803525</wp:posOffset>
+            </wp:positionH>
+            <wp:positionV relativeFrom="paragraph">
+              <wp:posOffset>361315</wp:posOffset>
+            </wp:positionV>
+            <wp:extent cx="3289300" cy="2468880"/>
+            <wp:effectExtent l="0" t="0" r="6350" b="7620"/>
+            <wp:wrapSquare wrapText="bothSides"/>
+            <wp:docPr id="1182563794" name="Picture 9"/>
+            <wp:cNvGraphicFramePr>
+              <a:graphicFrameLocks xmlns:a="http://schemas.openxmlformats.org/drawingml/2006/main" noChangeAspect="1"/>
+            </wp:cNvGraphicFramePr>
+            <a:graphic xmlns:a="http://schemas.openxmlformats.org/drawingml/2006/main">
+              <a:graphicData uri="http://schemas.openxmlformats.org/drawingml/2006/picture">
+                <pic:pic xmlns:pic="http://schemas.openxmlformats.org/drawingml/2006/picture">
+                  <pic:nvPicPr>
+                    <pic:cNvPr id="0" name="Picture 9"/>
+                    <pic:cNvPicPr>
+                      <a:picLocks noChangeAspect="1" noChangeArrowheads="1"/>
+                    </pic:cNvPicPr>
+                  </pic:nvPicPr>
+                  <pic:blipFill>
+                    <a:blip r:embed="rId18">
+                      <a:extLst>
+                        <a:ext uri="{28A0092B-C50C-407E-A947-70E740481C1C}">
+                          <a14:useLocalDpi xmlns:a14="http://schemas.microsoft.com/office/drawing/2010/main" val="0"/>
+                        </a:ext>
+                      </a:extLst>
+                    </a:blip>
+                    <a:srcRect/>
+                    <a:stretch>
+                      <a:fillRect/>
+                    </a:stretch>
+                  </pic:blipFill>
+                  <pic:spPr bwMode="auto">
+                    <a:xfrm>
+                      <a:off x="0" y="0"/>
+                      <a:ext cx="3289300" cy="2468880"/>
+                    </a:xfrm>
+                    <a:prstGeom prst="rect">
+                      <a:avLst/>
+                    </a:prstGeom>
+                    <a:noFill/>
+                    <a:ln>
+                      <a:noFill/>
+                    </a:ln>
+                  </pic:spPr>
+                </pic:pic>
+              </a:graphicData>
+            </a:graphic>
+            <wp14:sizeRelH relativeFrom="margin">
+              <wp14:pctWidth>0</wp14:pctWidth>
+            </wp14:sizeRelH>
+            <wp14:sizeRelV relativeFrom="margin">
+              <wp14:pctHeight>0</wp14:pctHeight>
+            </wp14:sizeRelV>
+          </wp:anchor>
+        </w:drawing>
+      </w:r>
+      <w:r>
+        <w:rPr>
+          <w:b/>
+          <w:bCs/>
+          <w:noProof/>
+        </w:rPr>
+        <w:drawing>
+          <wp:anchor distT="0" distB="0" distL="114300" distR="114300" simplePos="0" relativeHeight="251666432" behindDoc="0" locked="0" layoutInCell="1" allowOverlap="1" wp14:anchorId="3A7926D9" wp14:editId="79E084BE">
+            <wp:simplePos x="0" y="0"/>
+            <wp:positionH relativeFrom="column">
+              <wp:posOffset>-638810</wp:posOffset>
+            </wp:positionH>
+            <wp:positionV relativeFrom="paragraph">
+              <wp:posOffset>369570</wp:posOffset>
+            </wp:positionV>
+            <wp:extent cx="3277870" cy="2460625"/>
+            <wp:effectExtent l="0" t="0" r="0" b="0"/>
+            <wp:wrapSquare wrapText="bothSides"/>
+            <wp:docPr id="2119244530" name="Picture 7"/>
+            <wp:cNvGraphicFramePr>
+              <a:graphicFrameLocks xmlns:a="http://schemas.openxmlformats.org/drawingml/2006/main" noChangeAspect="1"/>
+            </wp:cNvGraphicFramePr>
+            <a:graphic xmlns:a="http://schemas.openxmlformats.org/drawingml/2006/main">
+              <a:graphicData uri="http://schemas.openxmlformats.org/drawingml/2006/picture">
+                <pic:pic xmlns:pic="http://schemas.openxmlformats.org/drawingml/2006/picture">
+                  <pic:nvPicPr>
+                    <pic:cNvPr id="0" name="Picture 7"/>
+                    <pic:cNvPicPr>
+                      <a:picLocks noChangeAspect="1" noChangeArrowheads="1"/>
+                    </pic:cNvPicPr>
+                  </pic:nvPicPr>
+                  <pic:blipFill>
+                    <a:blip r:embed="rId19">
+                      <a:extLst>
+                        <a:ext uri="{28A0092B-C50C-407E-A947-70E740481C1C}">
+                          <a14:useLocalDpi xmlns:a14="http://schemas.microsoft.com/office/drawing/2010/main" val="0"/>
+                        </a:ext>
+                      </a:extLst>
+                    </a:blip>
+                    <a:srcRect/>
+                    <a:stretch>
+                      <a:fillRect/>
+                    </a:stretch>
+                  </pic:blipFill>
+                  <pic:spPr bwMode="auto">
+                    <a:xfrm>
+                      <a:off x="0" y="0"/>
+                      <a:ext cx="3277870" cy="2460625"/>
+                    </a:xfrm>
+                    <a:prstGeom prst="rect">
+                      <a:avLst/>
+                    </a:prstGeom>
+                    <a:noFill/>
+                    <a:ln>
+                      <a:noFill/>
+                    </a:ln>
+                  </pic:spPr>
+                </pic:pic>
+              </a:graphicData>
+            </a:graphic>
+            <wp14:sizeRelH relativeFrom="margin">
+              <wp14:pctWidth>0</wp14:pctWidth>
+            </wp14:sizeRelH>
+            <wp14:sizeRelV relativeFrom="margin">
+              <wp14:pctHeight>0</wp14:pctHeight>
+            </wp14:sizeRelV>
+          </wp:anchor>
+        </w:drawing>
+      </w:r>
+      <w:r>
+        <w:rPr>
+          <w:b/>
+          <w:bCs/>
+        </w:rPr>
+        <w:t>Gráficas:</w:t>
+      </w:r>
+    </w:p>
+    <w:p>
+      <w:pPr>
+        <w:rPr>
+          <w:b/>
+          <w:bCs/>
+        </w:rPr>
+      </w:pPr>
     </w:p>
     <w:p>
       <w:pPr>

</xml_diff>

<commit_message>
Terminado explicación del documento y preparado .cpp para demostración del video.
</commit_message>
<xml_diff>
--- a/docs/Laboratorio #6 Microprocesadores.docx
+++ b/docs/Laboratorio #6 Microprocesadores.docx
@@ -468,6 +468,7 @@
     <w:p>
       <w:pPr>
         <w:pStyle w:val="Heading1"/>
+        <w:spacing w:line="240" w:lineRule="auto"/>
       </w:pPr>
       <w:r>
         <w:lastRenderedPageBreak/>
@@ -477,14 +478,20 @@
     <w:p>
       <w:pPr>
         <w:pStyle w:val="Heading2"/>
+        <w:spacing w:line="240" w:lineRule="auto"/>
       </w:pPr>
       <w:r>
         <w:t>Práctica #1</w:t>
       </w:r>
     </w:p>
-    <w:p/>
-    <w:p>
-      <w:pPr>
+    <w:p>
+      <w:pPr>
+        <w:spacing w:line="240" w:lineRule="auto"/>
+      </w:pPr>
+    </w:p>
+    <w:p>
+      <w:pPr>
+        <w:spacing w:line="240" w:lineRule="auto"/>
         <w:rPr>
           <w:b/>
           <w:bCs/>
@@ -506,6 +513,9 @@
       </w:r>
     </w:p>
     <w:p>
+      <w:pPr>
+        <w:spacing w:line="240" w:lineRule="auto"/>
+      </w:pPr>
       <w:r>
         <w:drawing>
           <wp:inline distT="0" distB="0" distL="0" distR="0" wp14:anchorId="6613F1FA" wp14:editId="5567D6E8">
@@ -555,6 +565,7 @@
     </w:p>
     <w:p>
       <w:pPr>
+        <w:spacing w:line="240" w:lineRule="auto"/>
         <w:rPr>
           <w:b/>
           <w:bCs/>
@@ -702,14 +713,16 @@
     </w:p>
     <w:p>
       <w:pPr>
-        <w:rPr>
-          <w:b/>
-          <w:bCs/>
-        </w:rPr>
-      </w:pPr>
-    </w:p>
-    <w:p>
-      <w:pPr>
+        <w:spacing w:line="240" w:lineRule="auto"/>
+        <w:rPr>
+          <w:b/>
+          <w:bCs/>
+        </w:rPr>
+      </w:pPr>
+    </w:p>
+    <w:p>
+      <w:pPr>
+        <w:spacing w:line="240" w:lineRule="auto"/>
         <w:rPr>
           <w:b/>
           <w:bCs/>
@@ -725,19 +738,213 @@
     </w:p>
     <w:p>
       <w:pPr>
-        <w:rPr>
-          <w:b/>
-          <w:bCs/>
-        </w:rPr>
-      </w:pPr>
-    </w:p>
-    <w:p>
-      <w:pPr>
-        <w:rPr>
-          <w:b/>
-          <w:bCs/>
-        </w:rPr>
-      </w:pPr>
+        <w:spacing w:line="240" w:lineRule="auto"/>
+        <w:rPr>
+          <w:sz w:val="20"/>
+          <w:szCs w:val="18"/>
+        </w:rPr>
+      </w:pPr>
+      <w:r>
+        <w:rPr>
+          <w:sz w:val="20"/>
+          <w:szCs w:val="18"/>
+        </w:rPr>
+        <w:t>El diseño consistió en un contador compartido que varios hilos incrementan en paralelo, con dos variantes: una “</w:t>
+      </w:r>
+      <w:proofErr w:type="spellStart"/>
+      <w:r>
+        <w:rPr>
+          <w:sz w:val="20"/>
+          <w:szCs w:val="18"/>
+        </w:rPr>
+        <w:t>naive</w:t>
+      </w:r>
+      <w:proofErr w:type="spellEnd"/>
+      <w:r>
+        <w:rPr>
+          <w:sz w:val="20"/>
+          <w:szCs w:val="18"/>
+        </w:rPr>
+        <w:t xml:space="preserve">” sin sincronización y otra usando </w:t>
+      </w:r>
+      <w:proofErr w:type="spellStart"/>
+      <w:r>
+        <w:rPr>
+          <w:sz w:val="20"/>
+          <w:szCs w:val="18"/>
+        </w:rPr>
+        <w:t>pthread_mutex_t</w:t>
+      </w:r>
+      <w:proofErr w:type="spellEnd"/>
+      <w:r>
+        <w:rPr>
+          <w:sz w:val="20"/>
+          <w:szCs w:val="18"/>
+        </w:rPr>
+        <w:t xml:space="preserve">. La decisión de usar </w:t>
+      </w:r>
+      <w:proofErr w:type="spellStart"/>
+      <w:r>
+        <w:rPr>
+          <w:sz w:val="20"/>
+          <w:szCs w:val="18"/>
+        </w:rPr>
+        <w:t>mutex</w:t>
+      </w:r>
+      <w:proofErr w:type="spellEnd"/>
+      <w:r>
+        <w:rPr>
+          <w:sz w:val="20"/>
+          <w:szCs w:val="18"/>
+        </w:rPr>
+        <w:t xml:space="preserve"> responde a la necesidad de garantizar exclusión mutua y consistencia en el valor final del contador, aunque a costa de mayor tiempo de ejecución.</w:t>
+      </w:r>
+    </w:p>
+    <w:p>
+      <w:pPr>
+        <w:spacing w:line="240" w:lineRule="auto"/>
+        <w:rPr>
+          <w:sz w:val="20"/>
+          <w:szCs w:val="18"/>
+        </w:rPr>
+      </w:pPr>
+    </w:p>
+    <w:p>
+      <w:pPr>
+        <w:spacing w:line="240" w:lineRule="auto"/>
+        <w:rPr>
+          <w:sz w:val="20"/>
+          <w:szCs w:val="18"/>
+        </w:rPr>
+      </w:pPr>
+      <w:r>
+        <w:rPr>
+          <w:sz w:val="20"/>
+          <w:szCs w:val="18"/>
+        </w:rPr>
+        <w:t>Los resultados muestran lo esperado: el caso “</w:t>
+      </w:r>
+      <w:proofErr w:type="spellStart"/>
+      <w:r>
+        <w:rPr>
+          <w:sz w:val="20"/>
+          <w:szCs w:val="18"/>
+        </w:rPr>
+        <w:t>naive</w:t>
+      </w:r>
+      <w:proofErr w:type="spellEnd"/>
+      <w:r>
+        <w:rPr>
+          <w:sz w:val="20"/>
+          <w:szCs w:val="18"/>
+        </w:rPr>
+        <w:t xml:space="preserve">” obtiene tiempos muy bajos y altos </w:t>
+      </w:r>
+      <w:proofErr w:type="spellStart"/>
+      <w:r>
+        <w:rPr>
+          <w:sz w:val="20"/>
+          <w:szCs w:val="18"/>
+        </w:rPr>
+        <w:t>throughputs</w:t>
+      </w:r>
+      <w:proofErr w:type="spellEnd"/>
+      <w:r>
+        <w:rPr>
+          <w:sz w:val="20"/>
+          <w:szCs w:val="18"/>
+        </w:rPr>
+        <w:t xml:space="preserve"> aparentes, pero los valores finales del contador son incorrectos debido a condiciones de carrera. En contraste, el caso con </w:t>
+      </w:r>
+      <w:proofErr w:type="spellStart"/>
+      <w:r>
+        <w:rPr>
+          <w:sz w:val="20"/>
+          <w:szCs w:val="18"/>
+        </w:rPr>
+        <w:t>mutex</w:t>
+      </w:r>
+      <w:proofErr w:type="spellEnd"/>
+      <w:r>
+        <w:rPr>
+          <w:sz w:val="20"/>
+          <w:szCs w:val="18"/>
+        </w:rPr>
+        <w:t xml:space="preserve"> produce siempre el valor esperado, aunque con </w:t>
+      </w:r>
+      <w:proofErr w:type="spellStart"/>
+      <w:r>
+        <w:rPr>
+          <w:sz w:val="20"/>
+          <w:szCs w:val="18"/>
+        </w:rPr>
+        <w:t>throughput</w:t>
+      </w:r>
+      <w:proofErr w:type="spellEnd"/>
+      <w:r>
+        <w:rPr>
+          <w:sz w:val="20"/>
+          <w:szCs w:val="18"/>
+        </w:rPr>
+        <w:t xml:space="preserve"> mucho menor (cientos de veces más lento), reflejando la sobrecarga de sincronización.</w:t>
+      </w:r>
+    </w:p>
+    <w:p>
+      <w:pPr>
+        <w:spacing w:line="240" w:lineRule="auto"/>
+        <w:rPr>
+          <w:sz w:val="20"/>
+          <w:szCs w:val="18"/>
+        </w:rPr>
+      </w:pPr>
+    </w:p>
+    <w:p>
+      <w:pPr>
+        <w:spacing w:line="240" w:lineRule="auto"/>
+        <w:rPr>
+          <w:b/>
+          <w:bCs/>
+        </w:rPr>
+      </w:pPr>
+      <w:r>
+        <w:rPr>
+          <w:sz w:val="20"/>
+          <w:szCs w:val="18"/>
+        </w:rPr>
+        <w:t xml:space="preserve">En el post mortem, se concluye que este ejercicio deja clara la diferencia entre rendimiento y correctitud: no basta con ejecutar más rápido, el resultado debe ser correcto. La sincronización con </w:t>
+      </w:r>
+      <w:proofErr w:type="spellStart"/>
+      <w:r>
+        <w:rPr>
+          <w:sz w:val="20"/>
+          <w:szCs w:val="18"/>
+        </w:rPr>
+        <w:t>mutex</w:t>
+      </w:r>
+      <w:proofErr w:type="spellEnd"/>
+      <w:r>
+        <w:rPr>
+          <w:sz w:val="20"/>
+          <w:szCs w:val="18"/>
+        </w:rPr>
+        <w:t xml:space="preserve"> asegura consistencia, y la comparación de gráficas evidencia la penalización en tiempo y </w:t>
+      </w:r>
+      <w:proofErr w:type="spellStart"/>
+      <w:r>
+        <w:rPr>
+          <w:sz w:val="20"/>
+          <w:szCs w:val="18"/>
+        </w:rPr>
+        <w:t>throughput</w:t>
+      </w:r>
+      <w:proofErr w:type="spellEnd"/>
+      <w:r>
+        <w:rPr>
+          <w:sz w:val="20"/>
+          <w:szCs w:val="18"/>
+        </w:rPr>
+        <w:t xml:space="preserve"> al evitar condiciones de carrera.</w:t>
+      </w:r>
       <w:r>
         <w:rPr>
           <w:b/>
@@ -749,15 +956,21 @@
     <w:p>
       <w:pPr>
         <w:pStyle w:val="Heading2"/>
+        <w:spacing w:line="240" w:lineRule="auto"/>
       </w:pPr>
       <w:r>
         <w:lastRenderedPageBreak/>
         <w:t>Práctica #2</w:t>
       </w:r>
     </w:p>
-    <w:p/>
-    <w:p>
-      <w:pPr>
+    <w:p>
+      <w:pPr>
+        <w:spacing w:line="240" w:lineRule="auto"/>
+      </w:pPr>
+    </w:p>
+    <w:p>
+      <w:pPr>
+        <w:spacing w:line="240" w:lineRule="auto"/>
         <w:rPr>
           <w:b/>
           <w:bCs/>
@@ -780,6 +993,7 @@
     </w:p>
     <w:p>
       <w:pPr>
+        <w:spacing w:line="240" w:lineRule="auto"/>
         <w:rPr>
           <w:b/>
           <w:bCs/>
@@ -829,6 +1043,7 @@
     </w:p>
     <w:p>
       <w:pPr>
+        <w:spacing w:line="240" w:lineRule="auto"/>
         <w:rPr>
           <w:b/>
           <w:bCs/>
@@ -913,6 +1128,7 @@
     </w:p>
     <w:p>
       <w:pPr>
+        <w:spacing w:line="240" w:lineRule="auto"/>
         <w:rPr>
           <w:b/>
           <w:bCs/>
@@ -990,6 +1206,7 @@
     </w:p>
     <w:p>
       <w:pPr>
+        <w:spacing w:line="240" w:lineRule="auto"/>
         <w:rPr>
           <w:b/>
           <w:bCs/>
@@ -1005,13 +1222,154 @@
     </w:p>
     <w:p>
       <w:pPr>
-        <w:rPr>
-          <w:b/>
-          <w:bCs/>
-        </w:rPr>
-      </w:pPr>
-    </w:p>
-    <w:p>
+        <w:spacing w:line="240" w:lineRule="auto"/>
+        <w:rPr>
+          <w:sz w:val="20"/>
+          <w:szCs w:val="18"/>
+        </w:rPr>
+      </w:pPr>
+      <w:r>
+        <w:rPr>
+          <w:sz w:val="20"/>
+          <w:szCs w:val="18"/>
+        </w:rPr>
+        <w:t xml:space="preserve">Aquí se diseñó un buffer circular de tamaño fijo, con productores y consumidores concurrentes sincronizados mediante </w:t>
+      </w:r>
+      <w:proofErr w:type="spellStart"/>
+      <w:r>
+        <w:rPr>
+          <w:sz w:val="20"/>
+          <w:szCs w:val="18"/>
+        </w:rPr>
+        <w:t>mutex</w:t>
+      </w:r>
+      <w:proofErr w:type="spellEnd"/>
+      <w:r>
+        <w:rPr>
+          <w:sz w:val="20"/>
+          <w:szCs w:val="18"/>
+        </w:rPr>
+        <w:t xml:space="preserve"> y variables de condición (</w:t>
+      </w:r>
+      <w:proofErr w:type="spellStart"/>
+      <w:r>
+        <w:rPr>
+          <w:sz w:val="20"/>
+          <w:szCs w:val="18"/>
+        </w:rPr>
+        <w:t>pthread_cond_t</w:t>
+      </w:r>
+      <w:proofErr w:type="spellEnd"/>
+      <w:r>
+        <w:rPr>
+          <w:sz w:val="20"/>
+          <w:szCs w:val="18"/>
+        </w:rPr>
+        <w:t>). La decisión de este modelo se debe a que el acceso al buffer requiere control tanto en el caso de cola llena como vacía, evitando bloqueos activos y pérdidas de datos.</w:t>
+      </w:r>
+    </w:p>
+    <w:p>
+      <w:pPr>
+        <w:spacing w:line="240" w:lineRule="auto"/>
+        <w:rPr>
+          <w:sz w:val="20"/>
+          <w:szCs w:val="18"/>
+        </w:rPr>
+      </w:pPr>
+    </w:p>
+    <w:p>
+      <w:pPr>
+        <w:spacing w:line="240" w:lineRule="auto"/>
+        <w:rPr>
+          <w:sz w:val="20"/>
+          <w:szCs w:val="18"/>
+        </w:rPr>
+      </w:pPr>
+      <w:r>
+        <w:rPr>
+          <w:sz w:val="20"/>
+          <w:szCs w:val="18"/>
+        </w:rPr>
+        <w:t xml:space="preserve">Las gráficas de tiempo y </w:t>
+      </w:r>
+      <w:proofErr w:type="spellStart"/>
+      <w:r>
+        <w:rPr>
+          <w:sz w:val="20"/>
+          <w:szCs w:val="18"/>
+        </w:rPr>
+        <w:t>throughput</w:t>
+      </w:r>
+      <w:proofErr w:type="spellEnd"/>
+      <w:r>
+        <w:rPr>
+          <w:sz w:val="20"/>
+          <w:szCs w:val="18"/>
+        </w:rPr>
+        <w:t xml:space="preserve"> muestran que, a medida que aumentan productores y consumidores, se alcanzan diferentes equilibrios: con pocos consumidores el buffer se vacía lentamente, mientras que con demasiados consumidores hay espera innecesaria. El </w:t>
+      </w:r>
+      <w:proofErr w:type="spellStart"/>
+      <w:r>
+        <w:rPr>
+          <w:sz w:val="20"/>
+          <w:szCs w:val="18"/>
+        </w:rPr>
+        <w:t>throughput</w:t>
+      </w:r>
+      <w:proofErr w:type="spellEnd"/>
+      <w:r>
+        <w:rPr>
+          <w:sz w:val="20"/>
+          <w:szCs w:val="18"/>
+        </w:rPr>
+        <w:t xml:space="preserve"> máximo se da en configuraciones balanceadas de P=C, pero decrece cuando la contención en el </w:t>
+      </w:r>
+      <w:proofErr w:type="spellStart"/>
+      <w:r>
+        <w:rPr>
+          <w:sz w:val="20"/>
+          <w:szCs w:val="18"/>
+        </w:rPr>
+        <w:t>mutex</w:t>
+      </w:r>
+      <w:proofErr w:type="spellEnd"/>
+      <w:r>
+        <w:rPr>
+          <w:sz w:val="20"/>
+          <w:szCs w:val="18"/>
+        </w:rPr>
+        <w:t xml:space="preserve"> se intensifica.</w:t>
+      </w:r>
+    </w:p>
+    <w:p>
+      <w:pPr>
+        <w:spacing w:line="240" w:lineRule="auto"/>
+        <w:rPr>
+          <w:sz w:val="20"/>
+          <w:szCs w:val="18"/>
+        </w:rPr>
+      </w:pPr>
+    </w:p>
+    <w:p>
+      <w:pPr>
+        <w:spacing w:line="240" w:lineRule="auto"/>
+        <w:rPr>
+          <w:sz w:val="20"/>
+          <w:szCs w:val="18"/>
+        </w:rPr>
+      </w:pPr>
+      <w:r>
+        <w:rPr>
+          <w:sz w:val="20"/>
+          <w:szCs w:val="18"/>
+        </w:rPr>
+        <w:t>El post mortem indica que el diseño funcionó correctamente para mantener integridad (nunca se pierden ni duplican datos). Sin embargo, se observó que el rendimiento no escala linealmente: la sobrecarga de sincronización limita la ganancia, lo cual es una lección clara sobre los costos reales de la concurrencia.</w:t>
+      </w:r>
+    </w:p>
+    <w:p>
+      <w:pPr>
+        <w:spacing w:line="240" w:lineRule="auto"/>
+      </w:pPr>
       <w:r>
         <w:br w:type="page"/>
       </w:r>
@@ -1019,15 +1377,21 @@
     <w:p>
       <w:pPr>
         <w:pStyle w:val="Heading2"/>
+        <w:spacing w:line="240" w:lineRule="auto"/>
       </w:pPr>
       <w:r>
         <w:lastRenderedPageBreak/>
         <w:t>Práctica #3</w:t>
       </w:r>
     </w:p>
-    <w:p/>
-    <w:p>
-      <w:pPr>
+    <w:p>
+      <w:pPr>
+        <w:spacing w:line="240" w:lineRule="auto"/>
+      </w:pPr>
+    </w:p>
+    <w:p>
+      <w:pPr>
+        <w:spacing w:line="240" w:lineRule="auto"/>
         <w:rPr>
           <w:b/>
           <w:bCs/>
@@ -1107,6 +1471,7 @@
     </w:p>
     <w:p>
       <w:pPr>
+        <w:spacing w:line="240" w:lineRule="auto"/>
         <w:rPr>
           <w:b/>
           <w:bCs/>
@@ -1156,6 +1521,7 @@
     </w:p>
     <w:p>
       <w:pPr>
+        <w:spacing w:line="240" w:lineRule="auto"/>
         <w:rPr>
           <w:b/>
           <w:bCs/>
@@ -1309,14 +1675,16 @@
     </w:p>
     <w:p>
       <w:pPr>
-        <w:rPr>
-          <w:b/>
-          <w:bCs/>
-        </w:rPr>
-      </w:pPr>
-    </w:p>
-    <w:p>
-      <w:pPr>
+        <w:spacing w:line="240" w:lineRule="auto"/>
+        <w:rPr>
+          <w:b/>
+          <w:bCs/>
+        </w:rPr>
+      </w:pPr>
+    </w:p>
+    <w:p>
+      <w:pPr>
+        <w:spacing w:line="240" w:lineRule="auto"/>
         <w:rPr>
           <w:b/>
           <w:bCs/>
@@ -1332,14 +1700,217 @@
     </w:p>
     <w:p>
       <w:pPr>
-        <w:rPr>
-          <w:b/>
-          <w:bCs/>
-        </w:rPr>
-      </w:pPr>
-    </w:p>
-    <w:p>
-      <w:pPr>
+        <w:spacing w:line="240" w:lineRule="auto"/>
+        <w:rPr>
+          <w:sz w:val="20"/>
+          <w:szCs w:val="18"/>
+        </w:rPr>
+      </w:pPr>
+      <w:r>
+        <w:rPr>
+          <w:sz w:val="20"/>
+          <w:szCs w:val="18"/>
+        </w:rPr>
+        <w:t xml:space="preserve">En este ejercicio se implementó un hash </w:t>
+      </w:r>
+      <w:proofErr w:type="spellStart"/>
+      <w:r>
+        <w:rPr>
+          <w:sz w:val="20"/>
+          <w:szCs w:val="18"/>
+        </w:rPr>
+        <w:t>map</w:t>
+      </w:r>
+      <w:proofErr w:type="spellEnd"/>
+      <w:r>
+        <w:rPr>
+          <w:sz w:val="20"/>
+          <w:szCs w:val="18"/>
+        </w:rPr>
+        <w:t xml:space="preserve"> concurrente con </w:t>
+      </w:r>
+      <w:proofErr w:type="spellStart"/>
+      <w:r>
+        <w:rPr>
+          <w:sz w:val="20"/>
+          <w:szCs w:val="18"/>
+        </w:rPr>
+        <w:t>pthread_rwlock_t</w:t>
+      </w:r>
+      <w:proofErr w:type="spellEnd"/>
+      <w:r>
+        <w:rPr>
+          <w:sz w:val="20"/>
+          <w:szCs w:val="18"/>
+        </w:rPr>
+        <w:t xml:space="preserve">, que permite acceso simultáneo de múltiples </w:t>
+      </w:r>
+      <w:proofErr w:type="gramStart"/>
+      <w:r>
+        <w:rPr>
+          <w:sz w:val="20"/>
+          <w:szCs w:val="18"/>
+        </w:rPr>
+        <w:t>lectores</w:t>
+      </w:r>
+      <w:proofErr w:type="gramEnd"/>
+      <w:r>
+        <w:rPr>
+          <w:sz w:val="20"/>
+          <w:szCs w:val="18"/>
+        </w:rPr>
+        <w:t xml:space="preserve"> pero bloquea a todos durante las escrituras. La decisión de usar </w:t>
+      </w:r>
+      <w:proofErr w:type="spellStart"/>
+      <w:r>
+        <w:rPr>
+          <w:sz w:val="20"/>
+          <w:szCs w:val="18"/>
+        </w:rPr>
+        <w:t>rwlocks</w:t>
+      </w:r>
+      <w:proofErr w:type="spellEnd"/>
+      <w:r>
+        <w:rPr>
+          <w:sz w:val="20"/>
+          <w:szCs w:val="18"/>
+        </w:rPr>
+        <w:t xml:space="preserve"> en lugar de </w:t>
+      </w:r>
+      <w:proofErr w:type="spellStart"/>
+      <w:r>
+        <w:rPr>
+          <w:sz w:val="20"/>
+          <w:szCs w:val="18"/>
+        </w:rPr>
+        <w:t>mutex</w:t>
+      </w:r>
+      <w:proofErr w:type="spellEnd"/>
+      <w:r>
+        <w:rPr>
+          <w:sz w:val="20"/>
+          <w:szCs w:val="18"/>
+        </w:rPr>
+        <w:t xml:space="preserve"> tradicionales se justifica porque la mayoría de </w:t>
+      </w:r>
+      <w:proofErr w:type="gramStart"/>
+      <w:r>
+        <w:rPr>
+          <w:sz w:val="20"/>
+          <w:szCs w:val="18"/>
+        </w:rPr>
+        <w:t>cargas</w:t>
+      </w:r>
+      <w:proofErr w:type="gramEnd"/>
+      <w:r>
+        <w:rPr>
+          <w:sz w:val="20"/>
+          <w:szCs w:val="18"/>
+        </w:rPr>
+        <w:t xml:space="preserve"> prácticas tienden a estar dominadas por lecturas.</w:t>
+      </w:r>
+    </w:p>
+    <w:p>
+      <w:pPr>
+        <w:spacing w:line="240" w:lineRule="auto"/>
+        <w:rPr>
+          <w:sz w:val="20"/>
+          <w:szCs w:val="18"/>
+        </w:rPr>
+      </w:pPr>
+    </w:p>
+    <w:p>
+      <w:pPr>
+        <w:spacing w:line="240" w:lineRule="auto"/>
+        <w:rPr>
+          <w:sz w:val="20"/>
+          <w:szCs w:val="18"/>
+        </w:rPr>
+      </w:pPr>
+      <w:r>
+        <w:rPr>
+          <w:sz w:val="20"/>
+          <w:szCs w:val="18"/>
+        </w:rPr>
+        <w:t xml:space="preserve">Los resultados de las gráficas confirman el comportamiento esperado: en escenarios con muchos lectores y pocos escritores, el </w:t>
+      </w:r>
+      <w:proofErr w:type="spellStart"/>
+      <w:r>
+        <w:rPr>
+          <w:sz w:val="20"/>
+          <w:szCs w:val="18"/>
+        </w:rPr>
+        <w:t>throughput</w:t>
+      </w:r>
+      <w:proofErr w:type="spellEnd"/>
+      <w:r>
+        <w:rPr>
+          <w:sz w:val="20"/>
+          <w:szCs w:val="18"/>
+        </w:rPr>
+        <w:t xml:space="preserve"> es alto, mientras que al aumentar la proporción de escritores el rendimiento cae drásticamente. Además, se observa que el tiempo total crece de forma significativa cuando los escritores bloquean a todos los lectores.</w:t>
+      </w:r>
+    </w:p>
+    <w:p>
+      <w:pPr>
+        <w:spacing w:line="240" w:lineRule="auto"/>
+        <w:rPr>
+          <w:sz w:val="20"/>
+          <w:szCs w:val="18"/>
+        </w:rPr>
+      </w:pPr>
+    </w:p>
+    <w:p>
+      <w:pPr>
+        <w:spacing w:line="240" w:lineRule="auto"/>
+        <w:rPr>
+          <w:sz w:val="20"/>
+          <w:szCs w:val="18"/>
+        </w:rPr>
+      </w:pPr>
+      <w:r>
+        <w:rPr>
+          <w:sz w:val="20"/>
+          <w:szCs w:val="18"/>
+        </w:rPr>
+        <w:t xml:space="preserve">En el post mortem, se confirma que el uso de </w:t>
+      </w:r>
+      <w:proofErr w:type="spellStart"/>
+      <w:r>
+        <w:rPr>
+          <w:sz w:val="20"/>
+          <w:szCs w:val="18"/>
+        </w:rPr>
+        <w:t>rwlocks</w:t>
+      </w:r>
+      <w:proofErr w:type="spellEnd"/>
+      <w:r>
+        <w:rPr>
+          <w:sz w:val="20"/>
+          <w:szCs w:val="18"/>
+        </w:rPr>
+        <w:t xml:space="preserve"> ofrece ventajas frente a </w:t>
+      </w:r>
+      <w:proofErr w:type="spellStart"/>
+      <w:r>
+        <w:rPr>
+          <w:sz w:val="20"/>
+          <w:szCs w:val="18"/>
+        </w:rPr>
+        <w:t>mutex</w:t>
+      </w:r>
+      <w:proofErr w:type="spellEnd"/>
+      <w:r>
+        <w:rPr>
+          <w:sz w:val="20"/>
+          <w:szCs w:val="18"/>
+        </w:rPr>
+        <w:t xml:space="preserve"> en cargas de lectura intensiva, pero no es una solución mágica: cuando la proporción de escrituras aumenta, se pierde el beneficio. La práctica permite entender mejor cómo elegir la primitiva de sincronización adecuada según el perfil de acceso.</w:t>
+      </w:r>
+    </w:p>
+    <w:p>
+      <w:pPr>
+        <w:spacing w:line="240" w:lineRule="auto"/>
         <w:rPr>
           <w:b/>
           <w:bCs/>
@@ -1356,16 +1927,21 @@
     <w:p>
       <w:pPr>
         <w:pStyle w:val="Heading2"/>
+        <w:spacing w:line="240" w:lineRule="auto"/>
       </w:pPr>
       <w:r>
         <w:lastRenderedPageBreak/>
         <w:t>Práctica #4</w:t>
       </w:r>
     </w:p>
-    <w:p/>
-    <w:p>
-      <w:pPr>
-        <w:spacing w:line="360" w:lineRule="auto"/>
+    <w:p>
+      <w:pPr>
+        <w:spacing w:line="240" w:lineRule="auto"/>
+      </w:pPr>
+    </w:p>
+    <w:p>
+      <w:pPr>
+        <w:spacing w:line="240" w:lineRule="auto"/>
         <w:rPr>
           <w:b/>
           <w:bCs/>
@@ -1397,7 +1973,7 @@
     </w:p>
     <w:p>
       <w:pPr>
-        <w:spacing w:line="360" w:lineRule="auto"/>
+        <w:spacing w:line="240" w:lineRule="auto"/>
         <w:rPr>
           <w:b/>
           <w:bCs/>
@@ -1447,7 +2023,7 @@
     </w:p>
     <w:p>
       <w:pPr>
-        <w:spacing w:line="360" w:lineRule="auto"/>
+        <w:spacing w:line="240" w:lineRule="auto"/>
         <w:rPr>
           <w:b/>
           <w:bCs/>
@@ -1493,7 +2069,7 @@
     </w:p>
     <w:p>
       <w:pPr>
-        <w:spacing w:line="360" w:lineRule="auto"/>
+        <w:spacing w:line="240" w:lineRule="auto"/>
         <w:rPr>
           <w:b/>
           <w:bCs/>
@@ -1543,7 +2119,7 @@
     </w:p>
     <w:p>
       <w:pPr>
-        <w:spacing w:line="360" w:lineRule="auto"/>
+        <w:spacing w:line="240" w:lineRule="auto"/>
         <w:rPr>
           <w:b/>
           <w:bCs/>
@@ -1558,8 +2134,11 @@
       </w:r>
     </w:p>
     <w:p>
-      <w:r>
-        <w:t xml:space="preserve">Primero que nada, para este programa no se necesita medir nada porque siempre son constantes la cantidad de hilos y la cantidad de operaciones que hacen, lo único que se observa es si el código termina o no. Esto se debe a que, si ocurre el </w:t>
+      <w:pPr>
+        <w:spacing w:line="240" w:lineRule="auto"/>
+      </w:pPr>
+      <w:r>
+        <w:t xml:space="preserve">El diseño original provocaba un </w:t>
       </w:r>
       <w:proofErr w:type="spellStart"/>
       <w:r>
@@ -1567,7 +2146,67 @@
       </w:r>
       <w:proofErr w:type="spellEnd"/>
       <w:r>
-        <w:t>, el programa se quedará pensando y nunca finalizará, mientras que en la versión corregida imprime “t1 ok”, “t2 ok”.</w:t>
+        <w:t xml:space="preserve"> porque dos hilos adquirían los </w:t>
+      </w:r>
+      <w:proofErr w:type="spellStart"/>
+      <w:r>
+        <w:t>locks</w:t>
+      </w:r>
+      <w:proofErr w:type="spellEnd"/>
+      <w:r>
+        <w:t xml:space="preserve"> en distinto orden. La corrección consistió en imponer un orden global (A </w:t>
+      </w:r>
+      <w:proofErr w:type="spellStart"/>
+      <w:r>
+        <w:t>a</w:t>
+      </w:r>
+      <w:proofErr w:type="spellEnd"/>
+      <w:r>
+        <w:t xml:space="preserve"> B) para todos, lo que elimina la condición circular que caracteriza a los </w:t>
+      </w:r>
+      <w:proofErr w:type="spellStart"/>
+      <w:r>
+        <w:t>deadlocks</w:t>
+      </w:r>
+      <w:proofErr w:type="spellEnd"/>
+      <w:r>
+        <w:t>.</w:t>
+      </w:r>
+      <w:r>
+        <w:t xml:space="preserve"> </w:t>
+      </w:r>
+      <w:r>
+        <w:t xml:space="preserve">No se midió tiempo ni </w:t>
+      </w:r>
+      <w:proofErr w:type="spellStart"/>
+      <w:r>
+        <w:t>throughput</w:t>
+      </w:r>
+      <w:proofErr w:type="spellEnd"/>
+      <w:r>
+        <w:t>, ya que el interés de la práctica era cualitativo: demostrar cómo el programa se congela en el caso incorrecto y cómo termina exitosamente en la versión corregida.</w:t>
+      </w:r>
+      <w:r>
+        <w:t xml:space="preserve"> </w:t>
+      </w:r>
+      <w:r>
+        <w:t xml:space="preserve">El post mortem deja claro que la prevención de </w:t>
+      </w:r>
+      <w:proofErr w:type="spellStart"/>
+      <w:r>
+        <w:t>deadlocks</w:t>
+      </w:r>
+      <w:proofErr w:type="spellEnd"/>
+      <w:r>
+        <w:t xml:space="preserve"> no es cuestión de rendimiento, sino de disciplina en el diseño: reglas simples como “todos adquieren </w:t>
+      </w:r>
+      <w:proofErr w:type="spellStart"/>
+      <w:r>
+        <w:t>locks</w:t>
+      </w:r>
+      <w:proofErr w:type="spellEnd"/>
+      <w:r>
+        <w:t xml:space="preserve"> en el mismo orden” previenen problemas complejos.</w:t>
       </w:r>
       <w:r>
         <w:br w:type="page"/>
@@ -1576,15 +2215,21 @@
     <w:p>
       <w:pPr>
         <w:pStyle w:val="Heading2"/>
+        <w:spacing w:line="240" w:lineRule="auto"/>
       </w:pPr>
       <w:r>
         <w:lastRenderedPageBreak/>
         <w:t>Práctica #5</w:t>
       </w:r>
     </w:p>
-    <w:p/>
-    <w:p>
-      <w:pPr>
+    <w:p>
+      <w:pPr>
+        <w:spacing w:line="240" w:lineRule="auto"/>
+      </w:pPr>
+    </w:p>
+    <w:p>
+      <w:pPr>
+        <w:spacing w:line="240" w:lineRule="auto"/>
         <w:rPr>
           <w:b/>
           <w:bCs/>
@@ -1599,6 +2244,9 @@
       </w:r>
     </w:p>
     <w:p>
+      <w:pPr>
+        <w:spacing w:line="240" w:lineRule="auto"/>
+      </w:pPr>
       <w:r>
         <w:drawing>
           <wp:inline distT="0" distB="0" distL="0" distR="0" wp14:anchorId="39DC1B17" wp14:editId="69AE406C">
@@ -1648,6 +2296,7 @@
     </w:p>
     <w:p>
       <w:pPr>
+        <w:spacing w:line="240" w:lineRule="auto"/>
         <w:rPr>
           <w:b/>
           <w:bCs/>
@@ -1801,14 +2450,16 @@
     </w:p>
     <w:p>
       <w:pPr>
-        <w:rPr>
-          <w:b/>
-          <w:bCs/>
-        </w:rPr>
-      </w:pPr>
-    </w:p>
-    <w:p>
-      <w:pPr>
+        <w:spacing w:line="240" w:lineRule="auto"/>
+        <w:rPr>
+          <w:b/>
+          <w:bCs/>
+        </w:rPr>
+      </w:pPr>
+    </w:p>
+    <w:p>
+      <w:pPr>
+        <w:spacing w:line="240" w:lineRule="auto"/>
         <w:rPr>
           <w:b/>
           <w:bCs/>
@@ -1824,12 +2475,247 @@
     </w:p>
     <w:p>
       <w:pPr>
-        <w:rPr>
-          <w:b/>
-          <w:bCs/>
-        </w:rPr>
-      </w:pPr>
-    </w:p>
+        <w:spacing w:line="240" w:lineRule="auto"/>
+        <w:rPr>
+          <w:sz w:val="20"/>
+          <w:szCs w:val="18"/>
+        </w:rPr>
+      </w:pPr>
+      <w:r>
+        <w:rPr>
+          <w:sz w:val="20"/>
+          <w:szCs w:val="18"/>
+        </w:rPr>
+        <w:t xml:space="preserve">Se implementó un pipeline de tres etapas sincronizadas con barreras: generación de números, filtrado de pares y acumulación. La decisión de usar múltiples barreras en cada </w:t>
+      </w:r>
+      <w:proofErr w:type="spellStart"/>
+      <w:r>
+        <w:rPr>
+          <w:sz w:val="20"/>
+          <w:szCs w:val="18"/>
+        </w:rPr>
+        <w:t>tick</w:t>
+      </w:r>
+      <w:proofErr w:type="spellEnd"/>
+      <w:r>
+        <w:rPr>
+          <w:sz w:val="20"/>
+          <w:szCs w:val="18"/>
+        </w:rPr>
+        <w:t xml:space="preserve"> fue crucial para asegurar que ninguna etapa se adelante a otra, manteniendo el flujo correcto de datos.</w:t>
+      </w:r>
+    </w:p>
+    <w:p>
+      <w:pPr>
+        <w:spacing w:line="240" w:lineRule="auto"/>
+        <w:rPr>
+          <w:sz w:val="20"/>
+          <w:szCs w:val="18"/>
+        </w:rPr>
+      </w:pPr>
+    </w:p>
+    <w:p>
+      <w:pPr>
+        <w:spacing w:line="240" w:lineRule="auto"/>
+        <w:rPr>
+          <w:sz w:val="20"/>
+          <w:szCs w:val="18"/>
+        </w:rPr>
+      </w:pPr>
+      <w:r>
+        <w:rPr>
+          <w:sz w:val="20"/>
+          <w:szCs w:val="18"/>
+        </w:rPr>
+        <w:t xml:space="preserve">Las gráficas muestran un tiempo que crece linealmente con el número de </w:t>
+      </w:r>
+      <w:proofErr w:type="spellStart"/>
+      <w:r>
+        <w:rPr>
+          <w:sz w:val="20"/>
+          <w:szCs w:val="18"/>
+        </w:rPr>
+        <w:t>ticks</w:t>
+      </w:r>
+      <w:proofErr w:type="spellEnd"/>
+      <w:r>
+        <w:rPr>
+          <w:sz w:val="20"/>
+          <w:szCs w:val="18"/>
+        </w:rPr>
+        <w:t xml:space="preserve">, lo cual es esperado ya que cada </w:t>
+      </w:r>
+      <w:proofErr w:type="spellStart"/>
+      <w:r>
+        <w:rPr>
+          <w:sz w:val="20"/>
+          <w:szCs w:val="18"/>
+        </w:rPr>
+        <w:t>tick</w:t>
+      </w:r>
+      <w:proofErr w:type="spellEnd"/>
+      <w:r>
+        <w:rPr>
+          <w:sz w:val="20"/>
+          <w:szCs w:val="18"/>
+        </w:rPr>
+        <w:t xml:space="preserve"> representa un ciclo completo de las tres etapas. El </w:t>
+      </w:r>
+      <w:proofErr w:type="spellStart"/>
+      <w:r>
+        <w:rPr>
+          <w:sz w:val="20"/>
+          <w:szCs w:val="18"/>
+        </w:rPr>
+        <w:t>throughput</w:t>
+      </w:r>
+      <w:proofErr w:type="spellEnd"/>
+      <w:r>
+        <w:rPr>
+          <w:sz w:val="20"/>
+          <w:szCs w:val="18"/>
+        </w:rPr>
+        <w:t xml:space="preserve"> en </w:t>
+      </w:r>
+      <w:proofErr w:type="spellStart"/>
+      <w:r>
+        <w:rPr>
+          <w:sz w:val="20"/>
+          <w:szCs w:val="18"/>
+        </w:rPr>
+        <w:t>ticks</w:t>
+      </w:r>
+      <w:proofErr w:type="spellEnd"/>
+      <w:r>
+        <w:rPr>
+          <w:sz w:val="20"/>
+          <w:szCs w:val="18"/>
+        </w:rPr>
+        <w:t xml:space="preserve">/s se mantiene relativamente constante, mientras que el </w:t>
+      </w:r>
+      <w:proofErr w:type="spellStart"/>
+      <w:r>
+        <w:rPr>
+          <w:sz w:val="20"/>
+          <w:szCs w:val="18"/>
+        </w:rPr>
+        <w:t>throughput</w:t>
+      </w:r>
+      <w:proofErr w:type="spellEnd"/>
+      <w:r>
+        <w:rPr>
+          <w:sz w:val="20"/>
+          <w:szCs w:val="18"/>
+        </w:rPr>
+        <w:t xml:space="preserve"> en </w:t>
+      </w:r>
+      <w:proofErr w:type="spellStart"/>
+      <w:r>
+        <w:rPr>
+          <w:sz w:val="20"/>
+          <w:szCs w:val="18"/>
+        </w:rPr>
+        <w:t>ops</w:t>
+      </w:r>
+      <w:proofErr w:type="spellEnd"/>
+      <w:r>
+        <w:rPr>
+          <w:sz w:val="20"/>
+          <w:szCs w:val="18"/>
+        </w:rPr>
+        <w:t xml:space="preserve">/s refleja las tres operaciones por </w:t>
+      </w:r>
+      <w:proofErr w:type="spellStart"/>
+      <w:r>
+        <w:rPr>
+          <w:sz w:val="20"/>
+          <w:szCs w:val="18"/>
+        </w:rPr>
+        <w:t>tick</w:t>
+      </w:r>
+      <w:proofErr w:type="spellEnd"/>
+      <w:r>
+        <w:rPr>
+          <w:sz w:val="20"/>
+          <w:szCs w:val="18"/>
+        </w:rPr>
+        <w:t>, confirmando que el diseño escala de forma proporcional.</w:t>
+      </w:r>
+    </w:p>
+    <w:p>
+      <w:pPr>
+        <w:spacing w:line="240" w:lineRule="auto"/>
+        <w:rPr>
+          <w:sz w:val="20"/>
+          <w:szCs w:val="18"/>
+        </w:rPr>
+      </w:pPr>
+    </w:p>
+    <w:p>
+      <w:pPr>
+        <w:spacing w:line="240" w:lineRule="auto"/>
+        <w:rPr>
+          <w:sz w:val="20"/>
+          <w:szCs w:val="18"/>
+        </w:rPr>
+      </w:pPr>
+      <w:r>
+        <w:rPr>
+          <w:sz w:val="20"/>
+          <w:szCs w:val="18"/>
+        </w:rPr>
+        <w:t xml:space="preserve">En el post mortem, se destaca que el uso de barreras fue apropiado para coordinar fases en paralelo, aunque la sobrecarga de sincronización limita el rendimiento. La práctica refuerza el concepto de que en pipelines sincronizados la latencia por </w:t>
+      </w:r>
+      <w:proofErr w:type="spellStart"/>
+      <w:r>
+        <w:rPr>
+          <w:sz w:val="20"/>
+          <w:szCs w:val="18"/>
+        </w:rPr>
+        <w:t>tick</w:t>
+      </w:r>
+      <w:proofErr w:type="spellEnd"/>
+      <w:r>
+        <w:rPr>
+          <w:sz w:val="20"/>
+          <w:szCs w:val="18"/>
+        </w:rPr>
+        <w:t xml:space="preserve"> es fija, y el diseño debe balancear claridad y eficiencia.</w:t>
+      </w:r>
+    </w:p>
+    <w:p>
+      <w:pPr>
+        <w:spacing w:line="240" w:lineRule="auto"/>
+        <w:rPr>
+          <w:sz w:val="20"/>
+          <w:szCs w:val="18"/>
+        </w:rPr>
+      </w:pPr>
+    </w:p>
+    <w:p>
+      <w:pPr>
+        <w:pStyle w:val="Heading1"/>
+      </w:pPr>
+      <w:r>
+        <w:lastRenderedPageBreak/>
+        <w:t>Video Explicativo</w:t>
+      </w:r>
+    </w:p>
+    <w:p/>
+    <w:p>
+      <w:r>
+        <w:t xml:space="preserve">Enlace a </w:t>
+      </w:r>
+      <w:proofErr w:type="spellStart"/>
+      <w:r>
+        <w:t>Youtube</w:t>
+      </w:r>
+      <w:proofErr w:type="spellEnd"/>
+      <w:r>
+        <w:t xml:space="preserve">: </w:t>
+      </w:r>
+    </w:p>
+    <w:p/>
     <w:sectPr>
       <w:pgSz w:w="12240" w:h="15840"/>
       <w:pgMar w:top="1440" w:right="1440" w:bottom="1440" w:left="1440" w:header="720" w:footer="720" w:gutter="0"/>
@@ -2342,7 +3228,6 @@
   <w:style w:type="character" w:default="1" w:styleId="DefaultParagraphFont">
     <w:name w:val="Default Paragraph Font"/>
     <w:uiPriority w:val="1"/>
-    <w:semiHidden/>
     <w:unhideWhenUsed/>
   </w:style>
   <w:style w:type="table" w:default="1" w:styleId="TableNormal">

</xml_diff>

<commit_message>
PDF de entrega terminado.
</commit_message>
<xml_diff>
--- a/docs/Laboratorio #6 Microprocesadores.docx
+++ b/docs/Laboratorio #6 Microprocesadores.docx
@@ -2695,27 +2695,143 @@
     <w:p>
       <w:pPr>
         <w:pStyle w:val="Heading1"/>
-      </w:pPr>
-      <w:r>
+        <w:rPr>
+          <w:lang w:val="pt-BR"/>
+        </w:rPr>
+      </w:pPr>
+      <w:r>
+        <w:rPr>
+          <w:lang w:val="pt-BR"/>
+        </w:rPr>
         <w:lastRenderedPageBreak/>
-        <w:t>Video Explicativo</w:t>
-      </w:r>
-    </w:p>
-    <w:p/>
-    <w:p>
-      <w:r>
-        <w:t xml:space="preserve">Enlace a </w:t>
-      </w:r>
-      <w:proofErr w:type="spellStart"/>
-      <w:r>
-        <w:t>Youtube</w:t>
-      </w:r>
-      <w:proofErr w:type="spellEnd"/>
-      <w:r>
+        <w:t>Anexo</w:t>
+      </w:r>
+      <w:r>
+        <w:rPr>
+          <w:lang w:val="pt-BR"/>
+        </w:rPr>
+        <w:t>s</w:t>
+      </w:r>
+    </w:p>
+    <w:p>
+      <w:pPr>
+        <w:rPr>
+          <w:lang w:val="pt-BR"/>
+        </w:rPr>
+      </w:pPr>
+    </w:p>
+    <w:p>
+      <w:pPr>
+        <w:rPr>
+          <w:lang w:val="pt-BR"/>
+        </w:rPr>
+      </w:pPr>
+      <w:r>
+        <w:rPr>
+          <w:lang w:val="pt-BR"/>
+        </w:rPr>
+        <w:t>Enlace a Youtube</w:t>
+      </w:r>
+      <w:r>
+        <w:rPr>
+          <w:lang w:val="pt-BR"/>
+        </w:rPr>
+        <w:t xml:space="preserve"> </w:t>
+      </w:r>
+      <w:proofErr w:type="spellStart"/>
+      <w:r>
+        <w:rPr>
+          <w:lang w:val="pt-BR"/>
+        </w:rPr>
+        <w:t>del</w:t>
+      </w:r>
+      <w:proofErr w:type="spellEnd"/>
+      <w:r>
+        <w:rPr>
+          <w:lang w:val="pt-BR"/>
+        </w:rPr>
+        <w:t xml:space="preserve"> vídeo explicativo</w:t>
+      </w:r>
+      <w:r>
+        <w:rPr>
+          <w:lang w:val="pt-BR"/>
+        </w:rPr>
         <w:t xml:space="preserve">: </w:t>
       </w:r>
     </w:p>
-    <w:p/>
+    <w:p>
+      <w:pPr>
+        <w:rPr>
+          <w:lang w:val="pt-BR"/>
+        </w:rPr>
+      </w:pPr>
+      <w:hyperlink r:id="rId20" w:history="1">
+        <w:r>
+          <w:rPr>
+            <w:rStyle w:val="Hyperlink"/>
+            <w:lang w:val="pt-BR"/>
+          </w:rPr>
+          <w:t>https://youtu.be/D0_EAbB1Mfc</w:t>
+        </w:r>
+      </w:hyperlink>
+    </w:p>
+    <w:p>
+      <w:pPr>
+        <w:rPr>
+          <w:lang w:val="pt-BR"/>
+        </w:rPr>
+      </w:pPr>
+    </w:p>
+    <w:p>
+      <w:pPr>
+        <w:rPr>
+          <w:lang w:val="pt-BR"/>
+        </w:rPr>
+      </w:pPr>
+      <w:r>
+        <w:rPr>
+          <w:lang w:val="pt-BR"/>
+        </w:rPr>
+        <w:t xml:space="preserve">Link </w:t>
+      </w:r>
+      <w:proofErr w:type="spellStart"/>
+      <w:r>
+        <w:rPr>
+          <w:lang w:val="pt-BR"/>
+        </w:rPr>
+        <w:t>del</w:t>
+      </w:r>
+      <w:proofErr w:type="spellEnd"/>
+      <w:r>
+        <w:rPr>
+          <w:lang w:val="pt-BR"/>
+        </w:rPr>
+        <w:t xml:space="preserve"> repositório de github:</w:t>
+      </w:r>
+    </w:p>
+    <w:p>
+      <w:pPr>
+        <w:rPr>
+          <w:lang w:val="pt-BR"/>
+        </w:rPr>
+      </w:pPr>
+      <w:hyperlink r:id="rId21" w:history="1">
+        <w:r>
+          <w:rPr>
+            <w:rStyle w:val="Hyperlink"/>
+            <w:lang w:val="pt-BR"/>
+          </w:rPr>
+          <w:t>https://github.com/scor05/Laboratorio-Acceso-a-Recursos-Compartidos</w:t>
+        </w:r>
+      </w:hyperlink>
+    </w:p>
+    <w:p>
+      <w:pPr>
+        <w:rPr>
+          <w:lang w:val="pt-BR"/>
+        </w:rPr>
+      </w:pPr>
+    </w:p>
     <w:sectPr>
       <w:pgSz w:w="12240" w:h="15840"/>
       <w:pgMar w:top="1440" w:right="1440" w:bottom="1440" w:left="1440" w:header="720" w:footer="720" w:gutter="0"/>
@@ -3360,6 +3476,29 @@
       <w:lang w:val="es-GT"/>
     </w:rPr>
   </w:style>
+  <w:style w:type="character" w:styleId="Hyperlink">
+    <w:name w:val="Hyperlink"/>
+    <w:basedOn w:val="DefaultParagraphFont"/>
+    <w:uiPriority w:val="99"/>
+    <w:unhideWhenUsed/>
+    <w:rsid w:val="00B54C06"/>
+    <w:rPr>
+      <w:color w:val="0563C1" w:themeColor="hyperlink"/>
+      <w:u w:val="single"/>
+    </w:rPr>
+  </w:style>
+  <w:style w:type="character" w:styleId="UnresolvedMention">
+    <w:name w:val="Unresolved Mention"/>
+    <w:basedOn w:val="DefaultParagraphFont"/>
+    <w:uiPriority w:val="99"/>
+    <w:semiHidden/>
+    <w:unhideWhenUsed/>
+    <w:rsid w:val="00B54C06"/>
+    <w:rPr>
+      <w:color w:val="605E5C"/>
+      <w:shd w:val="clear" w:color="auto" w:fill="E1DFDD"/>
+    </w:rPr>
+  </w:style>
 </w:styles>
 </file>
 

</xml_diff>